<commit_message>
tugas minggu ke 6 selesai
</commit_message>
<xml_diff>
--- a/5/Tugas Minggu 5.docx
+++ b/5/Tugas Minggu 5.docx
@@ -23,6 +23,7 @@
         </w:rPr>
         <w:t xml:space="preserve">Tugas </w:t>
       </w:r>
+      <w:proofErr w:type="spellStart"/>
       <w:r>
         <w:rPr>
           <w:rFonts w:ascii="Times New Roman" w:eastAsia="Times New Roman" w:hAnsi="Times New Roman" w:cs="Times New Roman"/>
@@ -32,7 +33,19 @@
           <w:sz w:val="36"/>
           <w:szCs w:val="36"/>
         </w:rPr>
-        <w:t>Minggu - 5</w:t>
+        <w:t>Minggu</w:t>
+      </w:r>
+      <w:proofErr w:type="spellEnd"/>
+      <w:r>
+        <w:rPr>
+          <w:rFonts w:ascii="Times New Roman" w:eastAsia="Times New Roman" w:hAnsi="Times New Roman" w:cs="Times New Roman"/>
+          <w:b/>
+          <w:bCs/>
+          <w:color w:val="000000"/>
+          <w:sz w:val="36"/>
+          <w:szCs w:val="36"/>
+        </w:rPr>
+        <w:t xml:space="preserve"> - 5</w:t>
       </w:r>
     </w:p>
     <w:p>
@@ -54,8 +67,9 @@
           <w:sz w:val="24"/>
           <w:szCs w:val="24"/>
         </w:rPr>
-        <w:t xml:space="preserve">(Sebagai pemenuhan salah satu tugas mata kuliah </w:t>
-      </w:r>
+        <w:t>(</w:t>
+      </w:r>
+      <w:proofErr w:type="spellStart"/>
       <w:r>
         <w:rPr>
           <w:rFonts w:ascii="Times New Roman" w:eastAsia="Times New Roman" w:hAnsi="Times New Roman" w:cs="Times New Roman"/>
@@ -65,19 +79,9 @@
           <w:sz w:val="24"/>
           <w:szCs w:val="24"/>
         </w:rPr>
-        <w:t>PBO praktek</w:t>
-      </w:r>
-    </w:p>
-    <w:p>
-      <w:pPr>
-        <w:spacing w:after="0" w:line="240" w:lineRule="auto"/>
-        <w:jc w:val="center"/>
-        <w:rPr>
-          <w:rFonts w:ascii="Times New Roman" w:eastAsia="Times New Roman" w:hAnsi="Times New Roman" w:cs="Times New Roman"/>
-          <w:sz w:val="24"/>
-          <w:szCs w:val="24"/>
-        </w:rPr>
-      </w:pPr>
+        <w:t>Sebagai</w:t>
+      </w:r>
+      <w:proofErr w:type="spellEnd"/>
       <w:r>
         <w:rPr>
           <w:rFonts w:ascii="Times New Roman" w:eastAsia="Times New Roman" w:hAnsi="Times New Roman" w:cs="Times New Roman"/>
@@ -87,7 +91,197 @@
           <w:sz w:val="24"/>
           <w:szCs w:val="24"/>
         </w:rPr>
-        <w:t>Program Studi D3 Teknik Informatika)</w:t>
+        <w:t xml:space="preserve"> </w:t>
+      </w:r>
+      <w:proofErr w:type="spellStart"/>
+      <w:r>
+        <w:rPr>
+          <w:rFonts w:ascii="Times New Roman" w:eastAsia="Times New Roman" w:hAnsi="Times New Roman" w:cs="Times New Roman"/>
+          <w:i/>
+          <w:iCs/>
+          <w:color w:val="000000"/>
+          <w:sz w:val="24"/>
+          <w:szCs w:val="24"/>
+        </w:rPr>
+        <w:t>pemenuhan</w:t>
+      </w:r>
+      <w:proofErr w:type="spellEnd"/>
+      <w:r>
+        <w:rPr>
+          <w:rFonts w:ascii="Times New Roman" w:eastAsia="Times New Roman" w:hAnsi="Times New Roman" w:cs="Times New Roman"/>
+          <w:i/>
+          <w:iCs/>
+          <w:color w:val="000000"/>
+          <w:sz w:val="24"/>
+          <w:szCs w:val="24"/>
+        </w:rPr>
+        <w:t xml:space="preserve"> salah </w:t>
+      </w:r>
+      <w:proofErr w:type="spellStart"/>
+      <w:r>
+        <w:rPr>
+          <w:rFonts w:ascii="Times New Roman" w:eastAsia="Times New Roman" w:hAnsi="Times New Roman" w:cs="Times New Roman"/>
+          <w:i/>
+          <w:iCs/>
+          <w:color w:val="000000"/>
+          <w:sz w:val="24"/>
+          <w:szCs w:val="24"/>
+        </w:rPr>
+        <w:t>satu</w:t>
+      </w:r>
+      <w:proofErr w:type="spellEnd"/>
+      <w:r>
+        <w:rPr>
+          <w:rFonts w:ascii="Times New Roman" w:eastAsia="Times New Roman" w:hAnsi="Times New Roman" w:cs="Times New Roman"/>
+          <w:i/>
+          <w:iCs/>
+          <w:color w:val="000000"/>
+          <w:sz w:val="24"/>
+          <w:szCs w:val="24"/>
+        </w:rPr>
+        <w:t xml:space="preserve"> </w:t>
+      </w:r>
+      <w:proofErr w:type="spellStart"/>
+      <w:r>
+        <w:rPr>
+          <w:rFonts w:ascii="Times New Roman" w:eastAsia="Times New Roman" w:hAnsi="Times New Roman" w:cs="Times New Roman"/>
+          <w:i/>
+          <w:iCs/>
+          <w:color w:val="000000"/>
+          <w:sz w:val="24"/>
+          <w:szCs w:val="24"/>
+        </w:rPr>
+        <w:t>tugas</w:t>
+      </w:r>
+      <w:proofErr w:type="spellEnd"/>
+      <w:r>
+        <w:rPr>
+          <w:rFonts w:ascii="Times New Roman" w:eastAsia="Times New Roman" w:hAnsi="Times New Roman" w:cs="Times New Roman"/>
+          <w:i/>
+          <w:iCs/>
+          <w:color w:val="000000"/>
+          <w:sz w:val="24"/>
+          <w:szCs w:val="24"/>
+        </w:rPr>
+        <w:t xml:space="preserve"> </w:t>
+      </w:r>
+      <w:proofErr w:type="spellStart"/>
+      <w:r>
+        <w:rPr>
+          <w:rFonts w:ascii="Times New Roman" w:eastAsia="Times New Roman" w:hAnsi="Times New Roman" w:cs="Times New Roman"/>
+          <w:i/>
+          <w:iCs/>
+          <w:color w:val="000000"/>
+          <w:sz w:val="24"/>
+          <w:szCs w:val="24"/>
+        </w:rPr>
+        <w:t>mata</w:t>
+      </w:r>
+      <w:proofErr w:type="spellEnd"/>
+      <w:r>
+        <w:rPr>
+          <w:rFonts w:ascii="Times New Roman" w:eastAsia="Times New Roman" w:hAnsi="Times New Roman" w:cs="Times New Roman"/>
+          <w:i/>
+          <w:iCs/>
+          <w:color w:val="000000"/>
+          <w:sz w:val="24"/>
+          <w:szCs w:val="24"/>
+        </w:rPr>
+        <w:t xml:space="preserve"> </w:t>
+      </w:r>
+      <w:proofErr w:type="spellStart"/>
+      <w:r>
+        <w:rPr>
+          <w:rFonts w:ascii="Times New Roman" w:eastAsia="Times New Roman" w:hAnsi="Times New Roman" w:cs="Times New Roman"/>
+          <w:i/>
+          <w:iCs/>
+          <w:color w:val="000000"/>
+          <w:sz w:val="24"/>
+          <w:szCs w:val="24"/>
+        </w:rPr>
+        <w:t>kuliah</w:t>
+      </w:r>
+      <w:proofErr w:type="spellEnd"/>
+      <w:r>
+        <w:rPr>
+          <w:rFonts w:ascii="Times New Roman" w:eastAsia="Times New Roman" w:hAnsi="Times New Roman" w:cs="Times New Roman"/>
+          <w:i/>
+          <w:iCs/>
+          <w:color w:val="000000"/>
+          <w:sz w:val="24"/>
+          <w:szCs w:val="24"/>
+        </w:rPr>
+        <w:t xml:space="preserve"> </w:t>
+      </w:r>
+      <w:r>
+        <w:rPr>
+          <w:rFonts w:ascii="Times New Roman" w:eastAsia="Times New Roman" w:hAnsi="Times New Roman" w:cs="Times New Roman"/>
+          <w:i/>
+          <w:iCs/>
+          <w:color w:val="000000"/>
+          <w:sz w:val="24"/>
+          <w:szCs w:val="24"/>
+        </w:rPr>
+        <w:t xml:space="preserve">PBO </w:t>
+      </w:r>
+      <w:proofErr w:type="spellStart"/>
+      <w:r>
+        <w:rPr>
+          <w:rFonts w:ascii="Times New Roman" w:eastAsia="Times New Roman" w:hAnsi="Times New Roman" w:cs="Times New Roman"/>
+          <w:i/>
+          <w:iCs/>
+          <w:color w:val="000000"/>
+          <w:sz w:val="24"/>
+          <w:szCs w:val="24"/>
+        </w:rPr>
+        <w:t>praktek</w:t>
+      </w:r>
+      <w:proofErr w:type="spellEnd"/>
+    </w:p>
+    <w:p>
+      <w:pPr>
+        <w:spacing w:after="0" w:line="240" w:lineRule="auto"/>
+        <w:jc w:val="center"/>
+        <w:rPr>
+          <w:rFonts w:ascii="Times New Roman" w:eastAsia="Times New Roman" w:hAnsi="Times New Roman" w:cs="Times New Roman"/>
+          <w:sz w:val="24"/>
+          <w:szCs w:val="24"/>
+        </w:rPr>
+      </w:pPr>
+      <w:r>
+        <w:rPr>
+          <w:rFonts w:ascii="Times New Roman" w:eastAsia="Times New Roman" w:hAnsi="Times New Roman" w:cs="Times New Roman"/>
+          <w:i/>
+          <w:iCs/>
+          <w:color w:val="000000"/>
+          <w:sz w:val="24"/>
+          <w:szCs w:val="24"/>
+        </w:rPr>
+        <w:t xml:space="preserve">Program Studi D3 Teknik </w:t>
+      </w:r>
+      <w:proofErr w:type="spellStart"/>
+      <w:r>
+        <w:rPr>
+          <w:rFonts w:ascii="Times New Roman" w:eastAsia="Times New Roman" w:hAnsi="Times New Roman" w:cs="Times New Roman"/>
+          <w:i/>
+          <w:iCs/>
+          <w:color w:val="000000"/>
+          <w:sz w:val="24"/>
+          <w:szCs w:val="24"/>
+        </w:rPr>
+        <w:t>Informatika</w:t>
+      </w:r>
+      <w:proofErr w:type="spellEnd"/>
+      <w:r>
+        <w:rPr>
+          <w:rFonts w:ascii="Times New Roman" w:eastAsia="Times New Roman" w:hAnsi="Times New Roman" w:cs="Times New Roman"/>
+          <w:i/>
+          <w:iCs/>
+          <w:color w:val="000000"/>
+          <w:sz w:val="24"/>
+          <w:szCs w:val="24"/>
+        </w:rPr>
+        <w:t>)</w:t>
       </w:r>
     </w:p>
     <w:p>
@@ -212,6 +406,7 @@
           <w:szCs w:val="28"/>
         </w:rPr>
       </w:pPr>
+      <w:proofErr w:type="spellStart"/>
       <w:r>
         <w:rPr>
           <w:rFonts w:ascii="Times New Roman" w:eastAsia="Times New Roman" w:hAnsi="Times New Roman" w:cs="Times New Roman"/>
@@ -219,21 +414,19 @@
           <w:sz w:val="28"/>
           <w:szCs w:val="28"/>
         </w:rPr>
-        <w:t>Disusun oleh :</w:t>
-      </w:r>
-    </w:p>
-    <w:p>
-      <w:pPr>
-        <w:spacing w:after="0" w:line="240" w:lineRule="auto"/>
-        <w:ind w:left="2160"/>
-        <w:jc w:val="both"/>
+        <w:t>Disusun</w:t>
+      </w:r>
+      <w:proofErr w:type="spellEnd"/>
+      <w:r>
         <w:rPr>
           <w:rFonts w:ascii="Times New Roman" w:eastAsia="Times New Roman" w:hAnsi="Times New Roman" w:cs="Times New Roman"/>
           <w:color w:val="000000"/>
           <w:sz w:val="28"/>
           <w:szCs w:val="28"/>
         </w:rPr>
-      </w:pPr>
+        <w:t xml:space="preserve"> </w:t>
+      </w:r>
+      <w:proofErr w:type="gramStart"/>
       <w:r>
         <w:rPr>
           <w:rFonts w:ascii="Times New Roman" w:eastAsia="Times New Roman" w:hAnsi="Times New Roman" w:cs="Times New Roman"/>
@@ -241,8 +434,42 @@
           <w:sz w:val="28"/>
           <w:szCs w:val="28"/>
         </w:rPr>
-        <w:t>Muhammad Ali Kusnadin</w:t>
-      </w:r>
+        <w:t>oleh :</w:t>
+      </w:r>
+      <w:proofErr w:type="gramEnd"/>
+    </w:p>
+    <w:p>
+      <w:pPr>
+        <w:spacing w:after="0" w:line="240" w:lineRule="auto"/>
+        <w:ind w:left="2160"/>
+        <w:jc w:val="both"/>
+        <w:rPr>
+          <w:rFonts w:ascii="Times New Roman" w:eastAsia="Times New Roman" w:hAnsi="Times New Roman" w:cs="Times New Roman"/>
+          <w:color w:val="000000"/>
+          <w:sz w:val="28"/>
+          <w:szCs w:val="28"/>
+        </w:rPr>
+      </w:pPr>
+      <w:r>
+        <w:rPr>
+          <w:rFonts w:ascii="Times New Roman" w:eastAsia="Times New Roman" w:hAnsi="Times New Roman" w:cs="Times New Roman"/>
+          <w:color w:val="000000"/>
+          <w:sz w:val="28"/>
+          <w:szCs w:val="28"/>
+        </w:rPr>
+        <w:t xml:space="preserve">Muhammad Ali </w:t>
+      </w:r>
+      <w:proofErr w:type="spellStart"/>
+      <w:r>
+        <w:rPr>
+          <w:rFonts w:ascii="Times New Roman" w:eastAsia="Times New Roman" w:hAnsi="Times New Roman" w:cs="Times New Roman"/>
+          <w:color w:val="000000"/>
+          <w:sz w:val="28"/>
+          <w:szCs w:val="28"/>
+        </w:rPr>
+        <w:t>Kusnadin</w:t>
+      </w:r>
+      <w:proofErr w:type="spellEnd"/>
       <w:r>
         <w:rPr>
           <w:rFonts w:ascii="Times New Roman" w:eastAsia="Times New Roman" w:hAnsi="Times New Roman" w:cs="Times New Roman"/>
@@ -458,13 +685,59 @@
           <w:szCs w:val="24"/>
         </w:rPr>
       </w:pPr>
-      <w:r>
-        <w:rPr>
-          <w:rFonts w:ascii="Times New Roman" w:hAnsi="Times New Roman" w:cs="Times New Roman"/>
-          <w:sz w:val="24"/>
-          <w:szCs w:val="24"/>
-        </w:rPr>
-        <w:t>Membuat atribut menjadi private</w:t>
+      <w:proofErr w:type="spellStart"/>
+      <w:r>
+        <w:rPr>
+          <w:rFonts w:ascii="Times New Roman" w:hAnsi="Times New Roman" w:cs="Times New Roman"/>
+          <w:sz w:val="24"/>
+          <w:szCs w:val="24"/>
+        </w:rPr>
+        <w:t>Membuat</w:t>
+      </w:r>
+      <w:proofErr w:type="spellEnd"/>
+      <w:r>
+        <w:rPr>
+          <w:rFonts w:ascii="Times New Roman" w:hAnsi="Times New Roman" w:cs="Times New Roman"/>
+          <w:sz w:val="24"/>
+          <w:szCs w:val="24"/>
+        </w:rPr>
+        <w:t xml:space="preserve"> </w:t>
+      </w:r>
+      <w:proofErr w:type="spellStart"/>
+      <w:r>
+        <w:rPr>
+          <w:rFonts w:ascii="Times New Roman" w:hAnsi="Times New Roman" w:cs="Times New Roman"/>
+          <w:sz w:val="24"/>
+          <w:szCs w:val="24"/>
+        </w:rPr>
+        <w:t>atribut</w:t>
+      </w:r>
+      <w:proofErr w:type="spellEnd"/>
+      <w:r>
+        <w:rPr>
+          <w:rFonts w:ascii="Times New Roman" w:hAnsi="Times New Roman" w:cs="Times New Roman"/>
+          <w:sz w:val="24"/>
+          <w:szCs w:val="24"/>
+        </w:rPr>
+        <w:t xml:space="preserve"> </w:t>
+      </w:r>
+      <w:proofErr w:type="spellStart"/>
+      <w:r>
+        <w:rPr>
+          <w:rFonts w:ascii="Times New Roman" w:hAnsi="Times New Roman" w:cs="Times New Roman"/>
+          <w:sz w:val="24"/>
+          <w:szCs w:val="24"/>
+        </w:rPr>
+        <w:t>menjadi</w:t>
+      </w:r>
+      <w:proofErr w:type="spellEnd"/>
+      <w:r>
+        <w:rPr>
+          <w:rFonts w:ascii="Times New Roman" w:hAnsi="Times New Roman" w:cs="Times New Roman"/>
+          <w:sz w:val="24"/>
+          <w:szCs w:val="24"/>
+        </w:rPr>
+        <w:t xml:space="preserve"> private</w:t>
       </w:r>
     </w:p>
     <w:p>
@@ -477,13 +750,23 @@
           <w:szCs w:val="24"/>
         </w:rPr>
       </w:pPr>
-      <w:r>
-        <w:rPr>
-          <w:rFonts w:ascii="Times New Roman" w:hAnsi="Times New Roman" w:cs="Times New Roman"/>
-          <w:sz w:val="24"/>
-          <w:szCs w:val="24"/>
-        </w:rPr>
-        <w:t>Sebelum:</w:t>
+      <w:proofErr w:type="spellStart"/>
+      <w:r>
+        <w:rPr>
+          <w:rFonts w:ascii="Times New Roman" w:hAnsi="Times New Roman" w:cs="Times New Roman"/>
+          <w:sz w:val="24"/>
+          <w:szCs w:val="24"/>
+        </w:rPr>
+        <w:t>Sebelum</w:t>
+      </w:r>
+      <w:proofErr w:type="spellEnd"/>
+      <w:r>
+        <w:rPr>
+          <w:rFonts w:ascii="Times New Roman" w:hAnsi="Times New Roman" w:cs="Times New Roman"/>
+          <w:sz w:val="24"/>
+          <w:szCs w:val="24"/>
+        </w:rPr>
+        <w:t>:</w:t>
       </w:r>
     </w:p>
     <w:p>
@@ -550,6 +833,7 @@
           <w:szCs w:val="24"/>
         </w:rPr>
       </w:pPr>
+      <w:proofErr w:type="gramStart"/>
       <w:r>
         <w:rPr>
           <w:rFonts w:ascii="Times New Roman" w:hAnsi="Times New Roman" w:cs="Times New Roman"/>
@@ -558,6 +842,7 @@
         </w:rPr>
         <w:t>Setelah :</w:t>
       </w:r>
+      <w:proofErr w:type="gramEnd"/>
     </w:p>
     <w:p>
       <w:pPr>
@@ -629,7 +914,205 @@
           <w:sz w:val="24"/>
           <w:szCs w:val="24"/>
         </w:rPr>
-        <w:t>Agar atribut di dalam kelas Restaurant tidak mudah di akses oleh orang. Hanya dengan modul modul yang sudah ditetapkan oleh developer.</w:t>
+        <w:t xml:space="preserve">Agar </w:t>
+      </w:r>
+      <w:proofErr w:type="spellStart"/>
+      <w:r>
+        <w:rPr>
+          <w:rFonts w:ascii="Times New Roman" w:hAnsi="Times New Roman" w:cs="Times New Roman"/>
+          <w:sz w:val="24"/>
+          <w:szCs w:val="24"/>
+        </w:rPr>
+        <w:t>atribut</w:t>
+      </w:r>
+      <w:proofErr w:type="spellEnd"/>
+      <w:r>
+        <w:rPr>
+          <w:rFonts w:ascii="Times New Roman" w:hAnsi="Times New Roman" w:cs="Times New Roman"/>
+          <w:sz w:val="24"/>
+          <w:szCs w:val="24"/>
+        </w:rPr>
+        <w:t xml:space="preserve"> di </w:t>
+      </w:r>
+      <w:proofErr w:type="spellStart"/>
+      <w:r>
+        <w:rPr>
+          <w:rFonts w:ascii="Times New Roman" w:hAnsi="Times New Roman" w:cs="Times New Roman"/>
+          <w:sz w:val="24"/>
+          <w:szCs w:val="24"/>
+        </w:rPr>
+        <w:t>dalam</w:t>
+      </w:r>
+      <w:proofErr w:type="spellEnd"/>
+      <w:r>
+        <w:rPr>
+          <w:rFonts w:ascii="Times New Roman" w:hAnsi="Times New Roman" w:cs="Times New Roman"/>
+          <w:sz w:val="24"/>
+          <w:szCs w:val="24"/>
+        </w:rPr>
+        <w:t xml:space="preserve"> </w:t>
+      </w:r>
+      <w:proofErr w:type="spellStart"/>
+      <w:r>
+        <w:rPr>
+          <w:rFonts w:ascii="Times New Roman" w:hAnsi="Times New Roman" w:cs="Times New Roman"/>
+          <w:sz w:val="24"/>
+          <w:szCs w:val="24"/>
+        </w:rPr>
+        <w:t>kelas</w:t>
+      </w:r>
+      <w:proofErr w:type="spellEnd"/>
+      <w:r>
+        <w:rPr>
+          <w:rFonts w:ascii="Times New Roman" w:hAnsi="Times New Roman" w:cs="Times New Roman"/>
+          <w:sz w:val="24"/>
+          <w:szCs w:val="24"/>
+        </w:rPr>
+        <w:t xml:space="preserve"> Restaurant </w:t>
+      </w:r>
+      <w:proofErr w:type="spellStart"/>
+      <w:r>
+        <w:rPr>
+          <w:rFonts w:ascii="Times New Roman" w:hAnsi="Times New Roman" w:cs="Times New Roman"/>
+          <w:sz w:val="24"/>
+          <w:szCs w:val="24"/>
+        </w:rPr>
+        <w:t>tidak</w:t>
+      </w:r>
+      <w:proofErr w:type="spellEnd"/>
+      <w:r>
+        <w:rPr>
+          <w:rFonts w:ascii="Times New Roman" w:hAnsi="Times New Roman" w:cs="Times New Roman"/>
+          <w:sz w:val="24"/>
+          <w:szCs w:val="24"/>
+        </w:rPr>
+        <w:t xml:space="preserve"> </w:t>
+      </w:r>
+      <w:proofErr w:type="spellStart"/>
+      <w:r>
+        <w:rPr>
+          <w:rFonts w:ascii="Times New Roman" w:hAnsi="Times New Roman" w:cs="Times New Roman"/>
+          <w:sz w:val="24"/>
+          <w:szCs w:val="24"/>
+        </w:rPr>
+        <w:t>mudah</w:t>
+      </w:r>
+      <w:proofErr w:type="spellEnd"/>
+      <w:r>
+        <w:rPr>
+          <w:rFonts w:ascii="Times New Roman" w:hAnsi="Times New Roman" w:cs="Times New Roman"/>
+          <w:sz w:val="24"/>
+          <w:szCs w:val="24"/>
+        </w:rPr>
+        <w:t xml:space="preserve"> di </w:t>
+      </w:r>
+      <w:proofErr w:type="spellStart"/>
+      <w:r>
+        <w:rPr>
+          <w:rFonts w:ascii="Times New Roman" w:hAnsi="Times New Roman" w:cs="Times New Roman"/>
+          <w:sz w:val="24"/>
+          <w:szCs w:val="24"/>
+        </w:rPr>
+        <w:t>akses</w:t>
+      </w:r>
+      <w:proofErr w:type="spellEnd"/>
+      <w:r>
+        <w:rPr>
+          <w:rFonts w:ascii="Times New Roman" w:hAnsi="Times New Roman" w:cs="Times New Roman"/>
+          <w:sz w:val="24"/>
+          <w:szCs w:val="24"/>
+        </w:rPr>
+        <w:t xml:space="preserve"> oleh orang. Hanya </w:t>
+      </w:r>
+      <w:proofErr w:type="spellStart"/>
+      <w:r>
+        <w:rPr>
+          <w:rFonts w:ascii="Times New Roman" w:hAnsi="Times New Roman" w:cs="Times New Roman"/>
+          <w:sz w:val="24"/>
+          <w:szCs w:val="24"/>
+        </w:rPr>
+        <w:t>dengan</w:t>
+      </w:r>
+      <w:proofErr w:type="spellEnd"/>
+      <w:r>
+        <w:rPr>
+          <w:rFonts w:ascii="Times New Roman" w:hAnsi="Times New Roman" w:cs="Times New Roman"/>
+          <w:sz w:val="24"/>
+          <w:szCs w:val="24"/>
+        </w:rPr>
+        <w:t xml:space="preserve"> </w:t>
+      </w:r>
+      <w:proofErr w:type="spellStart"/>
+      <w:r>
+        <w:rPr>
+          <w:rFonts w:ascii="Times New Roman" w:hAnsi="Times New Roman" w:cs="Times New Roman"/>
+          <w:sz w:val="24"/>
+          <w:szCs w:val="24"/>
+        </w:rPr>
+        <w:t>modul</w:t>
+      </w:r>
+      <w:proofErr w:type="spellEnd"/>
+      <w:r>
+        <w:rPr>
+          <w:rFonts w:ascii="Times New Roman" w:hAnsi="Times New Roman" w:cs="Times New Roman"/>
+          <w:sz w:val="24"/>
+          <w:szCs w:val="24"/>
+        </w:rPr>
+        <w:t xml:space="preserve"> </w:t>
+      </w:r>
+      <w:proofErr w:type="spellStart"/>
+      <w:r>
+        <w:rPr>
+          <w:rFonts w:ascii="Times New Roman" w:hAnsi="Times New Roman" w:cs="Times New Roman"/>
+          <w:sz w:val="24"/>
+          <w:szCs w:val="24"/>
+        </w:rPr>
+        <w:t>modul</w:t>
+      </w:r>
+      <w:proofErr w:type="spellEnd"/>
+      <w:r>
+        <w:rPr>
+          <w:rFonts w:ascii="Times New Roman" w:hAnsi="Times New Roman" w:cs="Times New Roman"/>
+          <w:sz w:val="24"/>
+          <w:szCs w:val="24"/>
+        </w:rPr>
+        <w:t xml:space="preserve"> yang </w:t>
+      </w:r>
+      <w:proofErr w:type="spellStart"/>
+      <w:r>
+        <w:rPr>
+          <w:rFonts w:ascii="Times New Roman" w:hAnsi="Times New Roman" w:cs="Times New Roman"/>
+          <w:sz w:val="24"/>
+          <w:szCs w:val="24"/>
+        </w:rPr>
+        <w:t>sudah</w:t>
+      </w:r>
+      <w:proofErr w:type="spellEnd"/>
+      <w:r>
+        <w:rPr>
+          <w:rFonts w:ascii="Times New Roman" w:hAnsi="Times New Roman" w:cs="Times New Roman"/>
+          <w:sz w:val="24"/>
+          <w:szCs w:val="24"/>
+        </w:rPr>
+        <w:t xml:space="preserve"> </w:t>
+      </w:r>
+      <w:proofErr w:type="spellStart"/>
+      <w:r>
+        <w:rPr>
+          <w:rFonts w:ascii="Times New Roman" w:hAnsi="Times New Roman" w:cs="Times New Roman"/>
+          <w:sz w:val="24"/>
+          <w:szCs w:val="24"/>
+        </w:rPr>
+        <w:t>ditetapkan</w:t>
+      </w:r>
+      <w:proofErr w:type="spellEnd"/>
+      <w:r>
+        <w:rPr>
+          <w:rFonts w:ascii="Times New Roman" w:hAnsi="Times New Roman" w:cs="Times New Roman"/>
+          <w:sz w:val="24"/>
+          <w:szCs w:val="24"/>
+        </w:rPr>
+        <w:t xml:space="preserve"> oleh developer.</w:t>
       </w:r>
     </w:p>
     <w:p>
@@ -645,13 +1128,23 @@
           <w:szCs w:val="24"/>
         </w:rPr>
       </w:pPr>
-      <w:r>
-        <w:rPr>
-          <w:rFonts w:ascii="Times New Roman" w:hAnsi="Times New Roman" w:cs="Times New Roman"/>
-          <w:sz w:val="24"/>
-          <w:szCs w:val="24"/>
-        </w:rPr>
-        <w:t>Membuat method di RestaurantMain</w:t>
+      <w:proofErr w:type="spellStart"/>
+      <w:r>
+        <w:rPr>
+          <w:rFonts w:ascii="Times New Roman" w:hAnsi="Times New Roman" w:cs="Times New Roman"/>
+          <w:sz w:val="24"/>
+          <w:szCs w:val="24"/>
+        </w:rPr>
+        <w:t>Membuat</w:t>
+      </w:r>
+      <w:proofErr w:type="spellEnd"/>
+      <w:r>
+        <w:rPr>
+          <w:rFonts w:ascii="Times New Roman" w:hAnsi="Times New Roman" w:cs="Times New Roman"/>
+          <w:sz w:val="24"/>
+          <w:szCs w:val="24"/>
+        </w:rPr>
+        <w:t xml:space="preserve"> method di RestaurantMain</w:t>
       </w:r>
     </w:p>
     <w:p>
@@ -664,14 +1157,26 @@
           <w:szCs w:val="24"/>
         </w:rPr>
       </w:pPr>
-      <w:r>
-        <w:rPr>
-          <w:rFonts w:ascii="Times New Roman" w:hAnsi="Times New Roman" w:cs="Times New Roman"/>
-          <w:sz w:val="24"/>
-          <w:szCs w:val="24"/>
-        </w:rPr>
-        <w:t>Sebelum :</w:t>
-      </w:r>
+      <w:proofErr w:type="spellStart"/>
+      <w:proofErr w:type="gramStart"/>
+      <w:r>
+        <w:rPr>
+          <w:rFonts w:ascii="Times New Roman" w:hAnsi="Times New Roman" w:cs="Times New Roman"/>
+          <w:sz w:val="24"/>
+          <w:szCs w:val="24"/>
+        </w:rPr>
+        <w:t>Sebelum</w:t>
+      </w:r>
+      <w:proofErr w:type="spellEnd"/>
+      <w:r>
+        <w:rPr>
+          <w:rFonts w:ascii="Times New Roman" w:hAnsi="Times New Roman" w:cs="Times New Roman"/>
+          <w:sz w:val="24"/>
+          <w:szCs w:val="24"/>
+        </w:rPr>
+        <w:t xml:space="preserve"> :</w:t>
+      </w:r>
+      <w:proofErr w:type="gramEnd"/>
     </w:p>
     <w:p>
       <w:pPr>
@@ -737,6 +1242,7 @@
           <w:szCs w:val="24"/>
         </w:rPr>
       </w:pPr>
+      <w:proofErr w:type="gramStart"/>
       <w:r>
         <w:rPr>
           <w:rFonts w:ascii="Times New Roman" w:hAnsi="Times New Roman" w:cs="Times New Roman"/>
@@ -745,6 +1251,7 @@
         </w:rPr>
         <w:t>Setelah :</w:t>
       </w:r>
+      <w:proofErr w:type="gramEnd"/>
     </w:p>
     <w:p>
       <w:pPr>
@@ -759,16 +1266,14 @@
       <w:r>
         <w:rPr>
           <w:rFonts w:ascii="Times New Roman" w:hAnsi="Times New Roman" w:cs="Times New Roman"/>
-          <w:noProof/>
-          <w:sz w:val="24"/>
-          <w:szCs w:val="24"/>
-        </w:rPr>
-        <w:lastRenderedPageBreak/>
+          <w:sz w:val="24"/>
+          <w:szCs w:val="24"/>
+        </w:rPr>
         <w:drawing>
-          <wp:inline distT="0" distB="0" distL="0" distR="0" wp14:anchorId="5421071F" wp14:editId="121B05FC">
-            <wp:extent cx="4248743" cy="2905530"/>
-            <wp:effectExtent l="0" t="0" r="0" b="0"/>
-            <wp:docPr id="6" name="Picture 6" descr="Graphical user interface, text, application&#10;&#10;Description automatically generated"/>
+          <wp:inline distT="0" distB="0" distL="0" distR="0" wp14:anchorId="73D4D792" wp14:editId="475EF2BA">
+            <wp:extent cx="3419952" cy="1324160"/>
+            <wp:effectExtent l="0" t="0" r="0" b="9525"/>
+            <wp:docPr id="15" name="Picture 15" descr="Text&#10;&#10;Description automatically generated"/>
             <wp:cNvGraphicFramePr>
               <a:graphicFrameLocks xmlns:a="http://schemas.openxmlformats.org/drawingml/2006/main" noChangeAspect="1"/>
             </wp:cNvGraphicFramePr>
@@ -776,7 +1281,7 @@
               <a:graphicData uri="http://schemas.openxmlformats.org/drawingml/2006/picture">
                 <pic:pic xmlns:pic="http://schemas.openxmlformats.org/drawingml/2006/picture">
                   <pic:nvPicPr>
-                    <pic:cNvPr id="6" name="Picture 6" descr="Graphical user interface, text, application&#10;&#10;Description automatically generated"/>
+                    <pic:cNvPr id="15" name="Picture 15" descr="Text&#10;&#10;Description automatically generated"/>
                     <pic:cNvPicPr/>
                   </pic:nvPicPr>
                   <pic:blipFill>
@@ -788,7 +1293,7 @@
                   <pic:spPr>
                     <a:xfrm>
                       <a:off x="0" y="0"/>
-                      <a:ext cx="4248743" cy="2905530"/>
+                      <a:ext cx="3419952" cy="1324160"/>
                     </a:xfrm>
                     <a:prstGeom prst="rect">
                       <a:avLst/>
@@ -817,7 +1322,303 @@
           <w:sz w:val="24"/>
           <w:szCs w:val="24"/>
         </w:rPr>
-        <w:t>Agar pada method main tidak terlalu complex</w:t>
+        <w:t xml:space="preserve">Agar pada method main </w:t>
+      </w:r>
+      <w:proofErr w:type="spellStart"/>
+      <w:r>
+        <w:rPr>
+          <w:rFonts w:ascii="Times New Roman" w:hAnsi="Times New Roman" w:cs="Times New Roman"/>
+          <w:sz w:val="24"/>
+          <w:szCs w:val="24"/>
+        </w:rPr>
+        <w:t>tidak</w:t>
+      </w:r>
+      <w:proofErr w:type="spellEnd"/>
+      <w:r>
+        <w:rPr>
+          <w:rFonts w:ascii="Times New Roman" w:hAnsi="Times New Roman" w:cs="Times New Roman"/>
+          <w:sz w:val="24"/>
+          <w:szCs w:val="24"/>
+        </w:rPr>
+        <w:t xml:space="preserve"> </w:t>
+      </w:r>
+      <w:proofErr w:type="spellStart"/>
+      <w:r>
+        <w:rPr>
+          <w:rFonts w:ascii="Times New Roman" w:hAnsi="Times New Roman" w:cs="Times New Roman"/>
+          <w:sz w:val="24"/>
+          <w:szCs w:val="24"/>
+        </w:rPr>
+        <w:t>terlalu</w:t>
+      </w:r>
+      <w:proofErr w:type="spellEnd"/>
+      <w:r>
+        <w:rPr>
+          <w:rFonts w:ascii="Times New Roman" w:hAnsi="Times New Roman" w:cs="Times New Roman"/>
+          <w:sz w:val="24"/>
+          <w:szCs w:val="24"/>
+        </w:rPr>
+        <w:t xml:space="preserve"> complex</w:t>
+      </w:r>
+      <w:r>
+        <w:rPr>
+          <w:rFonts w:ascii="Times New Roman" w:hAnsi="Times New Roman" w:cs="Times New Roman"/>
+          <w:sz w:val="24"/>
+          <w:szCs w:val="24"/>
+        </w:rPr>
+        <w:t xml:space="preserve">, </w:t>
+      </w:r>
+      <w:proofErr w:type="spellStart"/>
+      <w:r>
+        <w:rPr>
+          <w:rFonts w:ascii="Times New Roman" w:hAnsi="Times New Roman" w:cs="Times New Roman"/>
+          <w:sz w:val="24"/>
+          <w:szCs w:val="24"/>
+        </w:rPr>
+        <w:t>lalu</w:t>
+      </w:r>
+      <w:proofErr w:type="spellEnd"/>
+      <w:r>
+        <w:rPr>
+          <w:rFonts w:ascii="Times New Roman" w:hAnsi="Times New Roman" w:cs="Times New Roman"/>
+          <w:sz w:val="24"/>
+          <w:szCs w:val="24"/>
+        </w:rPr>
+        <w:t xml:space="preserve"> pada id </w:t>
+      </w:r>
+      <w:proofErr w:type="spellStart"/>
+      <w:r>
+        <w:rPr>
+          <w:rFonts w:ascii="Times New Roman" w:hAnsi="Times New Roman" w:cs="Times New Roman"/>
+          <w:sz w:val="24"/>
+          <w:szCs w:val="24"/>
+        </w:rPr>
+        <w:t>saya</w:t>
+      </w:r>
+      <w:proofErr w:type="spellEnd"/>
+      <w:r>
+        <w:rPr>
+          <w:rFonts w:ascii="Times New Roman" w:hAnsi="Times New Roman" w:cs="Times New Roman"/>
+          <w:sz w:val="24"/>
+          <w:szCs w:val="24"/>
+        </w:rPr>
+        <w:t xml:space="preserve"> </w:t>
+      </w:r>
+      <w:proofErr w:type="spellStart"/>
+      <w:r>
+        <w:rPr>
+          <w:rFonts w:ascii="Times New Roman" w:hAnsi="Times New Roman" w:cs="Times New Roman"/>
+          <w:sz w:val="24"/>
+          <w:szCs w:val="24"/>
+        </w:rPr>
+        <w:t>pindahkan</w:t>
+      </w:r>
+      <w:proofErr w:type="spellEnd"/>
+      <w:r>
+        <w:rPr>
+          <w:rFonts w:ascii="Times New Roman" w:hAnsi="Times New Roman" w:cs="Times New Roman"/>
+          <w:sz w:val="24"/>
+          <w:szCs w:val="24"/>
+        </w:rPr>
+        <w:t xml:space="preserve"> </w:t>
+      </w:r>
+      <w:proofErr w:type="spellStart"/>
+      <w:r>
+        <w:rPr>
+          <w:rFonts w:ascii="Times New Roman" w:hAnsi="Times New Roman" w:cs="Times New Roman"/>
+          <w:sz w:val="24"/>
+          <w:szCs w:val="24"/>
+        </w:rPr>
+        <w:t>ke</w:t>
+      </w:r>
+      <w:proofErr w:type="spellEnd"/>
+      <w:r>
+        <w:rPr>
+          <w:rFonts w:ascii="Times New Roman" w:hAnsi="Times New Roman" w:cs="Times New Roman"/>
+          <w:sz w:val="24"/>
+          <w:szCs w:val="24"/>
+        </w:rPr>
+        <w:t xml:space="preserve"> </w:t>
+      </w:r>
+      <w:proofErr w:type="spellStart"/>
+      <w:r>
+        <w:rPr>
+          <w:rFonts w:ascii="Times New Roman" w:hAnsi="Times New Roman" w:cs="Times New Roman"/>
+          <w:sz w:val="24"/>
+          <w:szCs w:val="24"/>
+        </w:rPr>
+        <w:t>kelas</w:t>
+      </w:r>
+      <w:proofErr w:type="spellEnd"/>
+      <w:r>
+        <w:rPr>
+          <w:rFonts w:ascii="Times New Roman" w:hAnsi="Times New Roman" w:cs="Times New Roman"/>
+          <w:sz w:val="24"/>
+          <w:szCs w:val="24"/>
+        </w:rPr>
+        <w:t xml:space="preserve"> </w:t>
+      </w:r>
+      <w:proofErr w:type="spellStart"/>
+      <w:r>
+        <w:rPr>
+          <w:rFonts w:ascii="Times New Roman" w:hAnsi="Times New Roman" w:cs="Times New Roman"/>
+          <w:sz w:val="24"/>
+          <w:szCs w:val="24"/>
+        </w:rPr>
+        <w:t>Makanan</w:t>
+      </w:r>
+      <w:proofErr w:type="spellEnd"/>
+      <w:r>
+        <w:rPr>
+          <w:rFonts w:ascii="Times New Roman" w:hAnsi="Times New Roman" w:cs="Times New Roman"/>
+          <w:sz w:val="24"/>
+          <w:szCs w:val="24"/>
+        </w:rPr>
+        <w:t xml:space="preserve"> dan </w:t>
+      </w:r>
+      <w:proofErr w:type="spellStart"/>
+      <w:r>
+        <w:rPr>
+          <w:rFonts w:ascii="Times New Roman" w:hAnsi="Times New Roman" w:cs="Times New Roman"/>
+          <w:sz w:val="24"/>
+          <w:szCs w:val="24"/>
+        </w:rPr>
+        <w:t>dibuatkan</w:t>
+      </w:r>
+      <w:proofErr w:type="spellEnd"/>
+      <w:r>
+        <w:rPr>
+          <w:rFonts w:ascii="Times New Roman" w:hAnsi="Times New Roman" w:cs="Times New Roman"/>
+          <w:sz w:val="24"/>
+          <w:szCs w:val="24"/>
+        </w:rPr>
+        <w:t xml:space="preserve"> </w:t>
+      </w:r>
+      <w:proofErr w:type="spellStart"/>
+      <w:r>
+        <w:rPr>
+          <w:rFonts w:ascii="Times New Roman" w:hAnsi="Times New Roman" w:cs="Times New Roman"/>
+          <w:sz w:val="24"/>
+          <w:szCs w:val="24"/>
+        </w:rPr>
+        <w:t>getternya</w:t>
+      </w:r>
+      <w:proofErr w:type="spellEnd"/>
+      <w:r>
+        <w:rPr>
+          <w:rFonts w:ascii="Times New Roman" w:hAnsi="Times New Roman" w:cs="Times New Roman"/>
+          <w:sz w:val="24"/>
+          <w:szCs w:val="24"/>
+        </w:rPr>
+        <w:t xml:space="preserve"> </w:t>
+      </w:r>
+      <w:proofErr w:type="spellStart"/>
+      <w:r>
+        <w:rPr>
+          <w:rFonts w:ascii="Times New Roman" w:hAnsi="Times New Roman" w:cs="Times New Roman"/>
+          <w:sz w:val="24"/>
+          <w:szCs w:val="24"/>
+        </w:rPr>
+        <w:t>lalu</w:t>
+      </w:r>
+      <w:proofErr w:type="spellEnd"/>
+      <w:r>
+        <w:rPr>
+          <w:rFonts w:ascii="Times New Roman" w:hAnsi="Times New Roman" w:cs="Times New Roman"/>
+          <w:sz w:val="24"/>
+          <w:szCs w:val="24"/>
+        </w:rPr>
+        <w:t xml:space="preserve"> </w:t>
+      </w:r>
+      <w:proofErr w:type="spellStart"/>
+      <w:r>
+        <w:rPr>
+          <w:rFonts w:ascii="Times New Roman" w:hAnsi="Times New Roman" w:cs="Times New Roman"/>
+          <w:sz w:val="24"/>
+          <w:szCs w:val="24"/>
+        </w:rPr>
+        <w:t>untuk</w:t>
+      </w:r>
+      <w:proofErr w:type="spellEnd"/>
+      <w:r>
+        <w:rPr>
+          <w:rFonts w:ascii="Times New Roman" w:hAnsi="Times New Roman" w:cs="Times New Roman"/>
+          <w:sz w:val="24"/>
+          <w:szCs w:val="24"/>
+        </w:rPr>
+        <w:t xml:space="preserve"> </w:t>
+      </w:r>
+      <w:proofErr w:type="spellStart"/>
+      <w:r>
+        <w:rPr>
+          <w:rFonts w:ascii="Times New Roman" w:hAnsi="Times New Roman" w:cs="Times New Roman"/>
+          <w:sz w:val="24"/>
+          <w:szCs w:val="24"/>
+        </w:rPr>
+        <w:t>nextId</w:t>
+      </w:r>
+      <w:proofErr w:type="spellEnd"/>
+      <w:r>
+        <w:rPr>
+          <w:rFonts w:ascii="Times New Roman" w:hAnsi="Times New Roman" w:cs="Times New Roman"/>
+          <w:sz w:val="24"/>
+          <w:szCs w:val="24"/>
+        </w:rPr>
+        <w:t xml:space="preserve"> </w:t>
+      </w:r>
+      <w:proofErr w:type="spellStart"/>
+      <w:r>
+        <w:rPr>
+          <w:rFonts w:ascii="Times New Roman" w:hAnsi="Times New Roman" w:cs="Times New Roman"/>
+          <w:sz w:val="24"/>
+          <w:szCs w:val="24"/>
+        </w:rPr>
+        <w:t>saya</w:t>
+      </w:r>
+      <w:proofErr w:type="spellEnd"/>
+      <w:r>
+        <w:rPr>
+          <w:rFonts w:ascii="Times New Roman" w:hAnsi="Times New Roman" w:cs="Times New Roman"/>
+          <w:sz w:val="24"/>
+          <w:szCs w:val="24"/>
+        </w:rPr>
+        <w:t xml:space="preserve"> </w:t>
+      </w:r>
+      <w:proofErr w:type="spellStart"/>
+      <w:r>
+        <w:rPr>
+          <w:rFonts w:ascii="Times New Roman" w:hAnsi="Times New Roman" w:cs="Times New Roman"/>
+          <w:sz w:val="24"/>
+          <w:szCs w:val="24"/>
+        </w:rPr>
+        <w:t>tempatkan</w:t>
+      </w:r>
+      <w:proofErr w:type="spellEnd"/>
+      <w:r>
+        <w:rPr>
+          <w:rFonts w:ascii="Times New Roman" w:hAnsi="Times New Roman" w:cs="Times New Roman"/>
+          <w:sz w:val="24"/>
+          <w:szCs w:val="24"/>
+        </w:rPr>
+        <w:t xml:space="preserve"> di ‘</w:t>
+      </w:r>
+      <w:proofErr w:type="spellStart"/>
+      <w:r>
+        <w:rPr>
+          <w:rFonts w:ascii="Times New Roman" w:hAnsi="Times New Roman" w:cs="Times New Roman"/>
+          <w:sz w:val="24"/>
+          <w:szCs w:val="24"/>
+        </w:rPr>
+        <w:t>tambahMenuMakanan</w:t>
+      </w:r>
+      <w:proofErr w:type="spellEnd"/>
+      <w:r>
+        <w:rPr>
+          <w:rFonts w:ascii="Times New Roman" w:hAnsi="Times New Roman" w:cs="Times New Roman"/>
+          <w:sz w:val="24"/>
+          <w:szCs w:val="24"/>
+        </w:rPr>
+        <w:t>’</w:t>
       </w:r>
     </w:p>
     <w:p>
@@ -833,14 +1634,52 @@
           <w:szCs w:val="24"/>
         </w:rPr>
       </w:pPr>
-      <w:r>
-        <w:rPr>
-          <w:rFonts w:ascii="Times New Roman" w:hAnsi="Times New Roman" w:cs="Times New Roman"/>
-          <w:sz w:val="24"/>
-          <w:szCs w:val="24"/>
-        </w:rPr>
-        <w:t>Membuat kelas makanan</w:t>
-      </w:r>
+      <w:proofErr w:type="spellStart"/>
+      <w:r>
+        <w:rPr>
+          <w:rFonts w:ascii="Times New Roman" w:hAnsi="Times New Roman" w:cs="Times New Roman"/>
+          <w:sz w:val="24"/>
+          <w:szCs w:val="24"/>
+        </w:rPr>
+        <w:t>Membuat</w:t>
+      </w:r>
+      <w:proofErr w:type="spellEnd"/>
+      <w:r>
+        <w:rPr>
+          <w:rFonts w:ascii="Times New Roman" w:hAnsi="Times New Roman" w:cs="Times New Roman"/>
+          <w:sz w:val="24"/>
+          <w:szCs w:val="24"/>
+        </w:rPr>
+        <w:t xml:space="preserve"> </w:t>
+      </w:r>
+      <w:proofErr w:type="spellStart"/>
+      <w:r>
+        <w:rPr>
+          <w:rFonts w:ascii="Times New Roman" w:hAnsi="Times New Roman" w:cs="Times New Roman"/>
+          <w:sz w:val="24"/>
+          <w:szCs w:val="24"/>
+        </w:rPr>
+        <w:t>kelas</w:t>
+      </w:r>
+      <w:proofErr w:type="spellEnd"/>
+      <w:r>
+        <w:rPr>
+          <w:rFonts w:ascii="Times New Roman" w:hAnsi="Times New Roman" w:cs="Times New Roman"/>
+          <w:sz w:val="24"/>
+          <w:szCs w:val="24"/>
+        </w:rPr>
+        <w:t xml:space="preserve"> </w:t>
+      </w:r>
+      <w:proofErr w:type="spellStart"/>
+      <w:r>
+        <w:rPr>
+          <w:rFonts w:ascii="Times New Roman" w:hAnsi="Times New Roman" w:cs="Times New Roman"/>
+          <w:sz w:val="24"/>
+          <w:szCs w:val="24"/>
+        </w:rPr>
+        <w:t>makanan</w:t>
+      </w:r>
+      <w:proofErr w:type="spellEnd"/>
     </w:p>
     <w:p>
       <w:pPr>
@@ -855,15 +1694,15 @@
       <w:r>
         <w:rPr>
           <w:rFonts w:ascii="Times New Roman" w:hAnsi="Times New Roman" w:cs="Times New Roman"/>
-          <w:noProof/>
-          <w:sz w:val="24"/>
-          <w:szCs w:val="24"/>
-        </w:rPr>
+          <w:sz w:val="24"/>
+          <w:szCs w:val="24"/>
+        </w:rPr>
+        <w:lastRenderedPageBreak/>
         <w:drawing>
-          <wp:inline distT="0" distB="0" distL="0" distR="0" wp14:anchorId="5CE10BBE" wp14:editId="408C7095">
-            <wp:extent cx="3848637" cy="4353533"/>
-            <wp:effectExtent l="0" t="0" r="0" b="9525"/>
-            <wp:docPr id="7" name="Picture 7" descr="Text&#10;&#10;Description automatically generated"/>
+          <wp:inline distT="0" distB="0" distL="0" distR="0" wp14:anchorId="3270C2CB" wp14:editId="2AEDC522">
+            <wp:extent cx="3820058" cy="4887007"/>
+            <wp:effectExtent l="0" t="0" r="9525" b="8890"/>
+            <wp:docPr id="16" name="Picture 16" descr="A picture containing text&#10;&#10;Description automatically generated"/>
             <wp:cNvGraphicFramePr>
               <a:graphicFrameLocks xmlns:a="http://schemas.openxmlformats.org/drawingml/2006/main" noChangeAspect="1"/>
             </wp:cNvGraphicFramePr>
@@ -871,7 +1710,7 @@
               <a:graphicData uri="http://schemas.openxmlformats.org/drawingml/2006/picture">
                 <pic:pic xmlns:pic="http://schemas.openxmlformats.org/drawingml/2006/picture">
                   <pic:nvPicPr>
-                    <pic:cNvPr id="7" name="Picture 7" descr="Text&#10;&#10;Description automatically generated"/>
+                    <pic:cNvPr id="16" name="Picture 16" descr="A picture containing text&#10;&#10;Description automatically generated"/>
                     <pic:cNvPicPr/>
                   </pic:nvPicPr>
                   <pic:blipFill>
@@ -883,7 +1722,7 @@
                   <pic:spPr>
                     <a:xfrm>
                       <a:off x="0" y="0"/>
-                      <a:ext cx="3848637" cy="4353533"/>
+                      <a:ext cx="3820058" cy="4887007"/>
                     </a:xfrm>
                     <a:prstGeom prst="rect">
                       <a:avLst/>
@@ -912,51 +1751,11 @@
           <w:sz w:val="24"/>
           <w:szCs w:val="24"/>
         </w:rPr>
-        <w:t>Jadi pada kelas Restaurant hal yang berkaitan dengan makanan di pindahkan di kelas makanan</w:t>
-      </w:r>
-    </w:p>
-    <w:p>
-      <w:pPr>
-        <w:pStyle w:val="ListParagraph"/>
-        <w:ind w:left="1440"/>
-        <w:rPr>
-          <w:rFonts w:ascii="Times New Roman" w:hAnsi="Times New Roman" w:cs="Times New Roman"/>
-          <w:sz w:val="24"/>
-          <w:szCs w:val="24"/>
-        </w:rPr>
-      </w:pPr>
-      <w:r>
-        <w:rPr>
-          <w:rFonts w:ascii="Times New Roman" w:hAnsi="Times New Roman" w:cs="Times New Roman"/>
-          <w:sz w:val="24"/>
-          <w:szCs w:val="24"/>
-        </w:rPr>
-        <w:t>Pada kelas Restaurant :</w:t>
-      </w:r>
-    </w:p>
-    <w:p>
-      <w:pPr>
-        <w:pStyle w:val="ListParagraph"/>
-        <w:ind w:left="1440"/>
-        <w:rPr>
-          <w:rFonts w:ascii="Times New Roman" w:hAnsi="Times New Roman" w:cs="Times New Roman"/>
-          <w:sz w:val="24"/>
-          <w:szCs w:val="24"/>
-        </w:rPr>
-      </w:pPr>
-      <w:r>
-        <w:rPr>
-          <w:rFonts w:ascii="Times New Roman" w:hAnsi="Times New Roman" w:cs="Times New Roman"/>
-          <w:noProof/>
-          <w:sz w:val="24"/>
-          <w:szCs w:val="24"/>
-        </w:rPr>
-        <w:lastRenderedPageBreak/>
         <w:drawing>
-          <wp:inline distT="0" distB="0" distL="0" distR="0" wp14:anchorId="370921EE" wp14:editId="0431E873">
-            <wp:extent cx="5943600" cy="3195955"/>
-            <wp:effectExtent l="0" t="0" r="0" b="4445"/>
-            <wp:docPr id="8" name="Picture 8" descr="Text&#10;&#10;Description automatically generated"/>
+          <wp:inline distT="0" distB="0" distL="0" distR="0" wp14:anchorId="2B3B8FDF" wp14:editId="270B2EB6">
+            <wp:extent cx="2838846" cy="962159"/>
+            <wp:effectExtent l="0" t="0" r="0" b="9525"/>
+            <wp:docPr id="17" name="Picture 17" descr="Text&#10;&#10;Description automatically generated"/>
             <wp:cNvGraphicFramePr>
               <a:graphicFrameLocks xmlns:a="http://schemas.openxmlformats.org/drawingml/2006/main" noChangeAspect="1"/>
             </wp:cNvGraphicFramePr>
@@ -964,7 +1763,7 @@
               <a:graphicData uri="http://schemas.openxmlformats.org/drawingml/2006/picture">
                 <pic:pic xmlns:pic="http://schemas.openxmlformats.org/drawingml/2006/picture">
                   <pic:nvPicPr>
-                    <pic:cNvPr id="8" name="Picture 8" descr="Text&#10;&#10;Description automatically generated"/>
+                    <pic:cNvPr id="17" name="Picture 17" descr="Text&#10;&#10;Description automatically generated"/>
                     <pic:cNvPicPr/>
                   </pic:nvPicPr>
                   <pic:blipFill>
@@ -976,7 +1775,7 @@
                   <pic:spPr>
                     <a:xfrm>
                       <a:off x="0" y="0"/>
-                      <a:ext cx="5943600" cy="3195955"/>
+                      <a:ext cx="2838846" cy="962159"/>
                     </a:xfrm>
                     <a:prstGeom prst="rect">
                       <a:avLst/>
@@ -988,18 +1787,231 @@
           </wp:inline>
         </w:drawing>
       </w:r>
-      <w:r>
-        <w:rPr>
-          <w:rFonts w:ascii="Times New Roman" w:hAnsi="Times New Roman" w:cs="Times New Roman"/>
-          <w:noProof/>
-          <w:sz w:val="24"/>
-          <w:szCs w:val="24"/>
-        </w:rPr>
+    </w:p>
+    <w:p>
+      <w:pPr>
+        <w:pStyle w:val="ListParagraph"/>
+        <w:ind w:left="1440"/>
+        <w:rPr>
+          <w:rFonts w:ascii="Times New Roman" w:hAnsi="Times New Roman" w:cs="Times New Roman"/>
+          <w:sz w:val="24"/>
+          <w:szCs w:val="24"/>
+        </w:rPr>
+      </w:pPr>
+      <w:r>
+        <w:rPr>
+          <w:rFonts w:ascii="Times New Roman" w:hAnsi="Times New Roman" w:cs="Times New Roman"/>
+          <w:sz w:val="24"/>
+          <w:szCs w:val="24"/>
+        </w:rPr>
+        <w:t xml:space="preserve">Jadi pada </w:t>
+      </w:r>
+      <w:proofErr w:type="spellStart"/>
+      <w:r>
+        <w:rPr>
+          <w:rFonts w:ascii="Times New Roman" w:hAnsi="Times New Roman" w:cs="Times New Roman"/>
+          <w:sz w:val="24"/>
+          <w:szCs w:val="24"/>
+        </w:rPr>
+        <w:t>kelas</w:t>
+      </w:r>
+      <w:proofErr w:type="spellEnd"/>
+      <w:r>
+        <w:rPr>
+          <w:rFonts w:ascii="Times New Roman" w:hAnsi="Times New Roman" w:cs="Times New Roman"/>
+          <w:sz w:val="24"/>
+          <w:szCs w:val="24"/>
+        </w:rPr>
+        <w:t xml:space="preserve"> Restaurant </w:t>
+      </w:r>
+      <w:proofErr w:type="spellStart"/>
+      <w:r>
+        <w:rPr>
+          <w:rFonts w:ascii="Times New Roman" w:hAnsi="Times New Roman" w:cs="Times New Roman"/>
+          <w:sz w:val="24"/>
+          <w:szCs w:val="24"/>
+        </w:rPr>
+        <w:t>hal</w:t>
+      </w:r>
+      <w:proofErr w:type="spellEnd"/>
+      <w:r>
+        <w:rPr>
+          <w:rFonts w:ascii="Times New Roman" w:hAnsi="Times New Roman" w:cs="Times New Roman"/>
+          <w:sz w:val="24"/>
+          <w:szCs w:val="24"/>
+        </w:rPr>
+        <w:t xml:space="preserve"> yang </w:t>
+      </w:r>
+      <w:proofErr w:type="spellStart"/>
+      <w:r>
+        <w:rPr>
+          <w:rFonts w:ascii="Times New Roman" w:hAnsi="Times New Roman" w:cs="Times New Roman"/>
+          <w:sz w:val="24"/>
+          <w:szCs w:val="24"/>
+        </w:rPr>
+        <w:t>berkaitan</w:t>
+      </w:r>
+      <w:proofErr w:type="spellEnd"/>
+      <w:r>
+        <w:rPr>
+          <w:rFonts w:ascii="Times New Roman" w:hAnsi="Times New Roman" w:cs="Times New Roman"/>
+          <w:sz w:val="24"/>
+          <w:szCs w:val="24"/>
+        </w:rPr>
+        <w:t xml:space="preserve"> </w:t>
+      </w:r>
+      <w:proofErr w:type="spellStart"/>
+      <w:r>
+        <w:rPr>
+          <w:rFonts w:ascii="Times New Roman" w:hAnsi="Times New Roman" w:cs="Times New Roman"/>
+          <w:sz w:val="24"/>
+          <w:szCs w:val="24"/>
+        </w:rPr>
+        <w:t>dengan</w:t>
+      </w:r>
+      <w:proofErr w:type="spellEnd"/>
+      <w:r>
+        <w:rPr>
+          <w:rFonts w:ascii="Times New Roman" w:hAnsi="Times New Roman" w:cs="Times New Roman"/>
+          <w:sz w:val="24"/>
+          <w:szCs w:val="24"/>
+        </w:rPr>
+        <w:t xml:space="preserve"> </w:t>
+      </w:r>
+      <w:proofErr w:type="spellStart"/>
+      <w:r>
+        <w:rPr>
+          <w:rFonts w:ascii="Times New Roman" w:hAnsi="Times New Roman" w:cs="Times New Roman"/>
+          <w:sz w:val="24"/>
+          <w:szCs w:val="24"/>
+        </w:rPr>
+        <w:t>makanan</w:t>
+      </w:r>
+      <w:proofErr w:type="spellEnd"/>
+      <w:r>
+        <w:rPr>
+          <w:rFonts w:ascii="Times New Roman" w:hAnsi="Times New Roman" w:cs="Times New Roman"/>
+          <w:sz w:val="24"/>
+          <w:szCs w:val="24"/>
+        </w:rPr>
+        <w:t xml:space="preserve"> di </w:t>
+      </w:r>
+      <w:proofErr w:type="spellStart"/>
+      <w:r>
+        <w:rPr>
+          <w:rFonts w:ascii="Times New Roman" w:hAnsi="Times New Roman" w:cs="Times New Roman"/>
+          <w:sz w:val="24"/>
+          <w:szCs w:val="24"/>
+        </w:rPr>
+        <w:t>pindahkan</w:t>
+      </w:r>
+      <w:proofErr w:type="spellEnd"/>
+      <w:r>
+        <w:rPr>
+          <w:rFonts w:ascii="Times New Roman" w:hAnsi="Times New Roman" w:cs="Times New Roman"/>
+          <w:sz w:val="24"/>
+          <w:szCs w:val="24"/>
+        </w:rPr>
+        <w:t xml:space="preserve"> di </w:t>
+      </w:r>
+      <w:proofErr w:type="spellStart"/>
+      <w:r>
+        <w:rPr>
+          <w:rFonts w:ascii="Times New Roman" w:hAnsi="Times New Roman" w:cs="Times New Roman"/>
+          <w:sz w:val="24"/>
+          <w:szCs w:val="24"/>
+        </w:rPr>
+        <w:t>kelas</w:t>
+      </w:r>
+      <w:proofErr w:type="spellEnd"/>
+      <w:r>
+        <w:rPr>
+          <w:rFonts w:ascii="Times New Roman" w:hAnsi="Times New Roman" w:cs="Times New Roman"/>
+          <w:sz w:val="24"/>
+          <w:szCs w:val="24"/>
+        </w:rPr>
+        <w:t xml:space="preserve"> </w:t>
+      </w:r>
+      <w:proofErr w:type="spellStart"/>
+      <w:r>
+        <w:rPr>
+          <w:rFonts w:ascii="Times New Roman" w:hAnsi="Times New Roman" w:cs="Times New Roman"/>
+          <w:sz w:val="24"/>
+          <w:szCs w:val="24"/>
+        </w:rPr>
+        <w:t>makanan</w:t>
+      </w:r>
+      <w:proofErr w:type="spellEnd"/>
+    </w:p>
+    <w:p>
+      <w:pPr>
+        <w:pStyle w:val="ListParagraph"/>
+        <w:ind w:left="1440"/>
+        <w:rPr>
+          <w:rFonts w:ascii="Times New Roman" w:hAnsi="Times New Roman" w:cs="Times New Roman"/>
+          <w:sz w:val="24"/>
+          <w:szCs w:val="24"/>
+        </w:rPr>
+      </w:pPr>
+      <w:r>
+        <w:rPr>
+          <w:rFonts w:ascii="Times New Roman" w:hAnsi="Times New Roman" w:cs="Times New Roman"/>
+          <w:sz w:val="24"/>
+          <w:szCs w:val="24"/>
+        </w:rPr>
+        <w:t xml:space="preserve">Pada </w:t>
+      </w:r>
+      <w:proofErr w:type="spellStart"/>
+      <w:r>
+        <w:rPr>
+          <w:rFonts w:ascii="Times New Roman" w:hAnsi="Times New Roman" w:cs="Times New Roman"/>
+          <w:sz w:val="24"/>
+          <w:szCs w:val="24"/>
+        </w:rPr>
+        <w:t>kelas</w:t>
+      </w:r>
+      <w:proofErr w:type="spellEnd"/>
+      <w:r>
+        <w:rPr>
+          <w:rFonts w:ascii="Times New Roman" w:hAnsi="Times New Roman" w:cs="Times New Roman"/>
+          <w:sz w:val="24"/>
+          <w:szCs w:val="24"/>
+        </w:rPr>
+        <w:t xml:space="preserve"> </w:t>
+      </w:r>
+      <w:proofErr w:type="gramStart"/>
+      <w:r>
+        <w:rPr>
+          <w:rFonts w:ascii="Times New Roman" w:hAnsi="Times New Roman" w:cs="Times New Roman"/>
+          <w:sz w:val="24"/>
+          <w:szCs w:val="24"/>
+        </w:rPr>
+        <w:t>Restaurant :</w:t>
+      </w:r>
+      <w:proofErr w:type="gramEnd"/>
+    </w:p>
+    <w:p>
+      <w:pPr>
+        <w:pStyle w:val="ListParagraph"/>
+        <w:ind w:left="1440"/>
+        <w:rPr>
+          <w:rFonts w:ascii="Times New Roman" w:hAnsi="Times New Roman" w:cs="Times New Roman"/>
+          <w:sz w:val="24"/>
+          <w:szCs w:val="24"/>
+        </w:rPr>
+      </w:pPr>
+      <w:r>
+        <w:rPr>
+          <w:rFonts w:ascii="Times New Roman" w:hAnsi="Times New Roman" w:cs="Times New Roman"/>
+          <w:sz w:val="24"/>
+          <w:szCs w:val="24"/>
+        </w:rPr>
+        <w:lastRenderedPageBreak/>
         <w:drawing>
-          <wp:inline distT="0" distB="0" distL="0" distR="0" wp14:anchorId="7C5B3009" wp14:editId="2209E5B4">
-            <wp:extent cx="5943600" cy="1408430"/>
-            <wp:effectExtent l="0" t="0" r="0" b="1270"/>
-            <wp:docPr id="9" name="Picture 9" descr="A picture containing graphical user interface&#10;&#10;Description automatically generated"/>
+          <wp:inline distT="0" distB="0" distL="0" distR="0" wp14:anchorId="77458C33" wp14:editId="4B576ED5">
+            <wp:extent cx="5943600" cy="4090670"/>
+            <wp:effectExtent l="0" t="0" r="0" b="5080"/>
+            <wp:docPr id="18" name="Picture 18" descr="Text&#10;&#10;Description automatically generated"/>
             <wp:cNvGraphicFramePr>
               <a:graphicFrameLocks xmlns:a="http://schemas.openxmlformats.org/drawingml/2006/main" noChangeAspect="1"/>
             </wp:cNvGraphicFramePr>
@@ -1007,7 +2019,7 @@
               <a:graphicData uri="http://schemas.openxmlformats.org/drawingml/2006/picture">
                 <pic:pic xmlns:pic="http://schemas.openxmlformats.org/drawingml/2006/picture">
                   <pic:nvPicPr>
-                    <pic:cNvPr id="9" name="Picture 9" descr="A picture containing graphical user interface&#10;&#10;Description automatically generated"/>
+                    <pic:cNvPr id="18" name="Picture 18" descr="Text&#10;&#10;Description automatically generated"/>
                     <pic:cNvPicPr/>
                   </pic:nvPicPr>
                   <pic:blipFill>
@@ -1019,7 +2031,7 @@
                   <pic:spPr>
                     <a:xfrm>
                       <a:off x="0" y="0"/>
-                      <a:ext cx="5943600" cy="1408430"/>
+                      <a:ext cx="5943600" cy="4090670"/>
                     </a:xfrm>
                     <a:prstGeom prst="rect">
                       <a:avLst/>
@@ -1035,6 +2047,66 @@
     <w:p>
       <w:pPr>
         <w:pStyle w:val="ListParagraph"/>
+        <w:ind w:left="1440"/>
+        <w:rPr>
+          <w:rFonts w:ascii="Times New Roman" w:hAnsi="Times New Roman" w:cs="Times New Roman"/>
+          <w:sz w:val="24"/>
+          <w:szCs w:val="24"/>
+        </w:rPr>
+      </w:pPr>
+      <w:r>
+        <w:rPr>
+          <w:rFonts w:ascii="Times New Roman" w:hAnsi="Times New Roman" w:cs="Times New Roman"/>
+          <w:sz w:val="24"/>
+          <w:szCs w:val="24"/>
+        </w:rPr>
+        <w:drawing>
+          <wp:inline distT="0" distB="0" distL="0" distR="0" wp14:anchorId="3B3E2063" wp14:editId="41D413DB">
+            <wp:extent cx="5943600" cy="1693383"/>
+            <wp:effectExtent l="0" t="0" r="0" b="2540"/>
+            <wp:docPr id="19" name="Picture 19" descr="Text, letter&#10;&#10;Description automatically generated"/>
+            <wp:cNvGraphicFramePr>
+              <a:graphicFrameLocks xmlns:a="http://schemas.openxmlformats.org/drawingml/2006/main" noChangeAspect="1"/>
+            </wp:cNvGraphicFramePr>
+            <a:graphic xmlns:a="http://schemas.openxmlformats.org/drawingml/2006/main">
+              <a:graphicData uri="http://schemas.openxmlformats.org/drawingml/2006/picture">
+                <pic:pic xmlns:pic="http://schemas.openxmlformats.org/drawingml/2006/picture">
+                  <pic:nvPicPr>
+                    <pic:cNvPr id="19" name="Picture 19" descr="Text, letter&#10;&#10;Description automatically generated"/>
+                    <pic:cNvPicPr/>
+                  </pic:nvPicPr>
+                  <pic:blipFill rotWithShape="1">
+                    <a:blip r:embed="rId13"/>
+                    <a:srcRect t="34798"/>
+                    <a:stretch/>
+                  </pic:blipFill>
+                  <pic:spPr bwMode="auto">
+                    <a:xfrm>
+                      <a:off x="0" y="0"/>
+                      <a:ext cx="5943600" cy="1693383"/>
+                    </a:xfrm>
+                    <a:prstGeom prst="rect">
+                      <a:avLst/>
+                    </a:prstGeom>
+                    <a:ln>
+                      <a:noFill/>
+                    </a:ln>
+                    <a:extLst>
+                      <a:ext uri="{53640926-AAD7-44D8-BBD7-CCE9431645EC}">
+                        <a14:shadowObscured xmlns:a14="http://schemas.microsoft.com/office/drawing/2010/main"/>
+                      </a:ext>
+                    </a:extLst>
+                  </pic:spPr>
+                </pic:pic>
+              </a:graphicData>
+            </a:graphic>
+          </wp:inline>
+        </w:drawing>
+      </w:r>
+    </w:p>
+    <w:p>
+      <w:pPr>
+        <w:pStyle w:val="ListParagraph"/>
         <w:numPr>
           <w:ilvl w:val="1"/>
           <w:numId w:val="1"/>
@@ -1045,13 +2117,59 @@
           <w:szCs w:val="24"/>
         </w:rPr>
       </w:pPr>
-      <w:r>
-        <w:rPr>
-          <w:rFonts w:ascii="Times New Roman" w:hAnsi="Times New Roman" w:cs="Times New Roman"/>
-          <w:sz w:val="24"/>
-          <w:szCs w:val="24"/>
-        </w:rPr>
-        <w:t>Menambahkan method pemesanan pada kelas Restaurant</w:t>
+      <w:proofErr w:type="spellStart"/>
+      <w:r>
+        <w:rPr>
+          <w:rFonts w:ascii="Times New Roman" w:hAnsi="Times New Roman" w:cs="Times New Roman"/>
+          <w:sz w:val="24"/>
+          <w:szCs w:val="24"/>
+        </w:rPr>
+        <w:t>Menambahkan</w:t>
+      </w:r>
+      <w:proofErr w:type="spellEnd"/>
+      <w:r>
+        <w:rPr>
+          <w:rFonts w:ascii="Times New Roman" w:hAnsi="Times New Roman" w:cs="Times New Roman"/>
+          <w:sz w:val="24"/>
+          <w:szCs w:val="24"/>
+        </w:rPr>
+        <w:t xml:space="preserve"> method </w:t>
+      </w:r>
+      <w:proofErr w:type="spellStart"/>
+      <w:r>
+        <w:rPr>
+          <w:rFonts w:ascii="Times New Roman" w:hAnsi="Times New Roman" w:cs="Times New Roman"/>
+          <w:sz w:val="24"/>
+          <w:szCs w:val="24"/>
+        </w:rPr>
+        <w:t>pemesanan</w:t>
+      </w:r>
+      <w:proofErr w:type="spellEnd"/>
+      <w:r>
+        <w:rPr>
+          <w:rFonts w:ascii="Times New Roman" w:hAnsi="Times New Roman" w:cs="Times New Roman"/>
+          <w:sz w:val="24"/>
+          <w:szCs w:val="24"/>
+        </w:rPr>
+        <w:t xml:space="preserve"> pada </w:t>
+      </w:r>
+      <w:proofErr w:type="spellStart"/>
+      <w:r>
+        <w:rPr>
+          <w:rFonts w:ascii="Times New Roman" w:hAnsi="Times New Roman" w:cs="Times New Roman"/>
+          <w:sz w:val="24"/>
+          <w:szCs w:val="24"/>
+        </w:rPr>
+        <w:t>kelas</w:t>
+      </w:r>
+      <w:proofErr w:type="spellEnd"/>
+      <w:r>
+        <w:rPr>
+          <w:rFonts w:ascii="Times New Roman" w:hAnsi="Times New Roman" w:cs="Times New Roman"/>
+          <w:sz w:val="24"/>
+          <w:szCs w:val="24"/>
+        </w:rPr>
+        <w:t xml:space="preserve"> Restaurant</w:t>
       </w:r>
     </w:p>
     <w:p>
@@ -1087,7 +2205,7 @@
                     <pic:cNvPicPr/>
                   </pic:nvPicPr>
                   <pic:blipFill>
-                    <a:blip r:embed="rId13"/>
+                    <a:blip r:embed="rId14"/>
                     <a:stretch>
                       <a:fillRect/>
                     </a:stretch>
@@ -1124,7 +2242,25 @@
           <w:sz w:val="24"/>
           <w:szCs w:val="24"/>
         </w:rPr>
-        <w:t>Jadi pada RestauranMain:</w:t>
+        <w:t xml:space="preserve">Jadi pada </w:t>
+      </w:r>
+      <w:proofErr w:type="spellStart"/>
+      <w:r>
+        <w:rPr>
+          <w:rFonts w:ascii="Times New Roman" w:hAnsi="Times New Roman" w:cs="Times New Roman"/>
+          <w:sz w:val="24"/>
+          <w:szCs w:val="24"/>
+        </w:rPr>
+        <w:t>RestauranMain</w:t>
+      </w:r>
+      <w:proofErr w:type="spellEnd"/>
+      <w:r>
+        <w:rPr>
+          <w:rFonts w:ascii="Times New Roman" w:hAnsi="Times New Roman" w:cs="Times New Roman"/>
+          <w:sz w:val="24"/>
+          <w:szCs w:val="24"/>
+        </w:rPr>
+        <w:t>:</w:t>
       </w:r>
     </w:p>
     <w:p>
@@ -1161,7 +2297,7 @@
                     <pic:cNvPicPr/>
                   </pic:nvPicPr>
                   <pic:blipFill>
-                    <a:blip r:embed="rId14"/>
+                    <a:blip r:embed="rId15"/>
                     <a:stretch>
                       <a:fillRect/>
                     </a:stretch>
@@ -1198,8 +2334,46 @@
           <w:sz w:val="24"/>
           <w:szCs w:val="24"/>
         </w:rPr>
-        <w:t>Dan hasil output nya :</w:t>
-      </w:r>
+        <w:t xml:space="preserve">Dan </w:t>
+      </w:r>
+      <w:proofErr w:type="spellStart"/>
+      <w:r>
+        <w:rPr>
+          <w:rFonts w:ascii="Times New Roman" w:hAnsi="Times New Roman" w:cs="Times New Roman"/>
+          <w:sz w:val="24"/>
+          <w:szCs w:val="24"/>
+        </w:rPr>
+        <w:t>hasil</w:t>
+      </w:r>
+      <w:proofErr w:type="spellEnd"/>
+      <w:r>
+        <w:rPr>
+          <w:rFonts w:ascii="Times New Roman" w:hAnsi="Times New Roman" w:cs="Times New Roman"/>
+          <w:sz w:val="24"/>
+          <w:szCs w:val="24"/>
+        </w:rPr>
+        <w:t xml:space="preserve"> output </w:t>
+      </w:r>
+      <w:proofErr w:type="spellStart"/>
+      <w:proofErr w:type="gramStart"/>
+      <w:r>
+        <w:rPr>
+          <w:rFonts w:ascii="Times New Roman" w:hAnsi="Times New Roman" w:cs="Times New Roman"/>
+          <w:sz w:val="24"/>
+          <w:szCs w:val="24"/>
+        </w:rPr>
+        <w:t>nya</w:t>
+      </w:r>
+      <w:proofErr w:type="spellEnd"/>
+      <w:r>
+        <w:rPr>
+          <w:rFonts w:ascii="Times New Roman" w:hAnsi="Times New Roman" w:cs="Times New Roman"/>
+          <w:sz w:val="24"/>
+          <w:szCs w:val="24"/>
+        </w:rPr>
+        <w:t xml:space="preserve"> :</w:t>
+      </w:r>
+      <w:proofErr w:type="gramEnd"/>
     </w:p>
     <w:p>
       <w:pPr>
@@ -1234,7 +2408,7 @@
                     <pic:cNvPicPr/>
                   </pic:nvPicPr>
                   <pic:blipFill>
-                    <a:blip r:embed="rId15"/>
+                    <a:blip r:embed="rId16"/>
                     <a:stretch>
                       <a:fillRect/>
                     </a:stretch>
@@ -1286,13 +2460,41 @@
           <w:szCs w:val="24"/>
         </w:rPr>
       </w:pPr>
-      <w:r>
-        <w:rPr>
-          <w:rFonts w:ascii="Times New Roman" w:hAnsi="Times New Roman" w:cs="Times New Roman"/>
-          <w:sz w:val="24"/>
-          <w:szCs w:val="24"/>
-        </w:rPr>
-        <w:t>Untuk menampilkan Output:</w:t>
+      <w:proofErr w:type="spellStart"/>
+      <w:r>
+        <w:rPr>
+          <w:rFonts w:ascii="Times New Roman" w:hAnsi="Times New Roman" w:cs="Times New Roman"/>
+          <w:sz w:val="24"/>
+          <w:szCs w:val="24"/>
+        </w:rPr>
+        <w:t>Untuk</w:t>
+      </w:r>
+      <w:proofErr w:type="spellEnd"/>
+      <w:r>
+        <w:rPr>
+          <w:rFonts w:ascii="Times New Roman" w:hAnsi="Times New Roman" w:cs="Times New Roman"/>
+          <w:sz w:val="24"/>
+          <w:szCs w:val="24"/>
+        </w:rPr>
+        <w:t xml:space="preserve"> </w:t>
+      </w:r>
+      <w:proofErr w:type="spellStart"/>
+      <w:r>
+        <w:rPr>
+          <w:rFonts w:ascii="Times New Roman" w:hAnsi="Times New Roman" w:cs="Times New Roman"/>
+          <w:sz w:val="24"/>
+          <w:szCs w:val="24"/>
+        </w:rPr>
+        <w:t>menampilkan</w:t>
+      </w:r>
+      <w:proofErr w:type="spellEnd"/>
+      <w:r>
+        <w:rPr>
+          <w:rFonts w:ascii="Times New Roman" w:hAnsi="Times New Roman" w:cs="Times New Roman"/>
+          <w:sz w:val="24"/>
+          <w:szCs w:val="24"/>
+        </w:rPr>
+        <w:t xml:space="preserve"> Output:</w:t>
       </w:r>
     </w:p>
     <w:p>
@@ -1307,6 +2509,7 @@
       <w:r>
         <w:rPr>
           <w:rFonts w:ascii="Times New Roman" w:hAnsi="Times New Roman" w:cs="Times New Roman"/>
+          <w:noProof/>
           <w:sz w:val="24"/>
           <w:szCs w:val="24"/>
         </w:rPr>
@@ -1326,7 +2529,7 @@
                     <pic:cNvPicPr/>
                   </pic:nvPicPr>
                   <pic:blipFill>
-                    <a:blip r:embed="rId16"/>
+                    <a:blip r:embed="rId17"/>
                     <a:stretch>
                       <a:fillRect/>
                     </a:stretch>
@@ -1362,8 +2565,46 @@
           <w:sz w:val="24"/>
           <w:szCs w:val="24"/>
         </w:rPr>
-        <w:t xml:space="preserve">Saya menambahkan pemanggilan </w:t>
-      </w:r>
+        <w:t xml:space="preserve">Saya </w:t>
+      </w:r>
+      <w:proofErr w:type="spellStart"/>
+      <w:r>
+        <w:rPr>
+          <w:rFonts w:ascii="Times New Roman" w:hAnsi="Times New Roman" w:cs="Times New Roman"/>
+          <w:sz w:val="24"/>
+          <w:szCs w:val="24"/>
+        </w:rPr>
+        <w:t>menambahkan</w:t>
+      </w:r>
+      <w:proofErr w:type="spellEnd"/>
+      <w:r>
+        <w:rPr>
+          <w:rFonts w:ascii="Times New Roman" w:hAnsi="Times New Roman" w:cs="Times New Roman"/>
+          <w:sz w:val="24"/>
+          <w:szCs w:val="24"/>
+        </w:rPr>
+        <w:t xml:space="preserve"> </w:t>
+      </w:r>
+      <w:proofErr w:type="spellStart"/>
+      <w:r>
+        <w:rPr>
+          <w:rFonts w:ascii="Times New Roman" w:hAnsi="Times New Roman" w:cs="Times New Roman"/>
+          <w:sz w:val="24"/>
+          <w:szCs w:val="24"/>
+        </w:rPr>
+        <w:t>pemanggilan</w:t>
+      </w:r>
+      <w:proofErr w:type="spellEnd"/>
+      <w:r>
+        <w:rPr>
+          <w:rFonts w:ascii="Times New Roman" w:hAnsi="Times New Roman" w:cs="Times New Roman"/>
+          <w:sz w:val="24"/>
+          <w:szCs w:val="24"/>
+        </w:rPr>
+        <w:t xml:space="preserve"> </w:t>
+      </w:r>
+      <w:proofErr w:type="spellStart"/>
+      <w:proofErr w:type="gramStart"/>
       <w:r>
         <w:rPr>
           <w:rFonts w:ascii="Consolas" w:hAnsi="Consolas" w:cs="Consolas"/>
@@ -1373,8 +2614,9 @@
           <w:shd w:val="clear" w:color="auto" w:fill="E8F2FE"/>
           <w:lang w:val="en-ID"/>
         </w:rPr>
-        <w:t>setDojutsu();</w:t>
-      </w:r>
+        <w:t>setDojutsu</w:t>
+      </w:r>
+      <w:proofErr w:type="spellEnd"/>
       <w:r>
         <w:rPr>
           <w:rFonts w:ascii="Consolas" w:hAnsi="Consolas" w:cs="Consolas"/>
@@ -1384,16 +2626,65 @@
           <w:shd w:val="clear" w:color="auto" w:fill="E8F2FE"/>
           <w:lang w:val="en-ID"/>
         </w:rPr>
-        <w:t xml:space="preserve"> </w:t>
-      </w:r>
-      <w:r>
-        <w:rPr>
-          <w:rFonts w:ascii="Times New Roman" w:hAnsi="Times New Roman" w:cs="Times New Roman"/>
-          <w:sz w:val="24"/>
-          <w:szCs w:val="24"/>
-        </w:rPr>
-        <w:t xml:space="preserve">di kelas itachi pada method </w:t>
-      </w:r>
+        <w:t>(</w:t>
+      </w:r>
+      <w:proofErr w:type="gramEnd"/>
+      <w:r>
+        <w:rPr>
+          <w:rFonts w:ascii="Consolas" w:hAnsi="Consolas" w:cs="Consolas"/>
+          <w:color w:val="000000"/>
+          <w:sz w:val="16"/>
+          <w:szCs w:val="16"/>
+          <w:shd w:val="clear" w:color="auto" w:fill="E8F2FE"/>
+          <w:lang w:val="en-ID"/>
+        </w:rPr>
+        <w:t xml:space="preserve">); </w:t>
+      </w:r>
+      <w:r>
+        <w:rPr>
+          <w:rFonts w:ascii="Times New Roman" w:hAnsi="Times New Roman" w:cs="Times New Roman"/>
+          <w:sz w:val="24"/>
+          <w:szCs w:val="24"/>
+        </w:rPr>
+        <w:t xml:space="preserve">di </w:t>
+      </w:r>
+      <w:proofErr w:type="spellStart"/>
+      <w:r>
+        <w:rPr>
+          <w:rFonts w:ascii="Times New Roman" w:hAnsi="Times New Roman" w:cs="Times New Roman"/>
+          <w:sz w:val="24"/>
+          <w:szCs w:val="24"/>
+        </w:rPr>
+        <w:t>kelas</w:t>
+      </w:r>
+      <w:proofErr w:type="spellEnd"/>
+      <w:r>
+        <w:rPr>
+          <w:rFonts w:ascii="Times New Roman" w:hAnsi="Times New Roman" w:cs="Times New Roman"/>
+          <w:sz w:val="24"/>
+          <w:szCs w:val="24"/>
+        </w:rPr>
+        <w:t xml:space="preserve"> </w:t>
+      </w:r>
+      <w:proofErr w:type="spellStart"/>
+      <w:r>
+        <w:rPr>
+          <w:rFonts w:ascii="Times New Roman" w:hAnsi="Times New Roman" w:cs="Times New Roman"/>
+          <w:sz w:val="24"/>
+          <w:szCs w:val="24"/>
+        </w:rPr>
+        <w:t>itachi</w:t>
+      </w:r>
+      <w:proofErr w:type="spellEnd"/>
+      <w:r>
+        <w:rPr>
+          <w:rFonts w:ascii="Times New Roman" w:hAnsi="Times New Roman" w:cs="Times New Roman"/>
+          <w:sz w:val="24"/>
+          <w:szCs w:val="24"/>
+        </w:rPr>
+        <w:t xml:space="preserve"> pada method </w:t>
+      </w:r>
+      <w:proofErr w:type="spellStart"/>
       <w:r>
         <w:rPr>
           <w:rFonts w:ascii="Consolas" w:hAnsi="Consolas" w:cs="Consolas"/>
@@ -1405,6 +2696,7 @@
         </w:rPr>
         <w:t>printDojutsu</w:t>
       </w:r>
+      <w:proofErr w:type="spellEnd"/>
       <w:r>
         <w:rPr>
           <w:rFonts w:ascii="Consolas" w:hAnsi="Consolas" w:cs="Consolas"/>
@@ -1422,7 +2714,313 @@
           <w:sz w:val="24"/>
           <w:szCs w:val="24"/>
         </w:rPr>
-        <w:t>. Lalu dikarenakan terdapat override di super kelas dari sasuke yaitu itachi, jadi saya panggil print_Dojutsu yang ada di kelas itachi ke kelas sasuke.</w:t>
+        <w:t xml:space="preserve">. Lalu </w:t>
+      </w:r>
+      <w:proofErr w:type="spellStart"/>
+      <w:r>
+        <w:rPr>
+          <w:rFonts w:ascii="Times New Roman" w:hAnsi="Times New Roman" w:cs="Times New Roman"/>
+          <w:sz w:val="24"/>
+          <w:szCs w:val="24"/>
+        </w:rPr>
+        <w:t>dikarenakan</w:t>
+      </w:r>
+      <w:proofErr w:type="spellEnd"/>
+      <w:r>
+        <w:rPr>
+          <w:rFonts w:ascii="Times New Roman" w:hAnsi="Times New Roman" w:cs="Times New Roman"/>
+          <w:sz w:val="24"/>
+          <w:szCs w:val="24"/>
+        </w:rPr>
+        <w:t xml:space="preserve"> </w:t>
+      </w:r>
+      <w:proofErr w:type="spellStart"/>
+      <w:r>
+        <w:rPr>
+          <w:rFonts w:ascii="Times New Roman" w:hAnsi="Times New Roman" w:cs="Times New Roman"/>
+          <w:sz w:val="24"/>
+          <w:szCs w:val="24"/>
+        </w:rPr>
+        <w:t>terdapat</w:t>
+      </w:r>
+      <w:proofErr w:type="spellEnd"/>
+      <w:r>
+        <w:rPr>
+          <w:rFonts w:ascii="Times New Roman" w:hAnsi="Times New Roman" w:cs="Times New Roman"/>
+          <w:sz w:val="24"/>
+          <w:szCs w:val="24"/>
+        </w:rPr>
+        <w:t xml:space="preserve"> override di super </w:t>
+      </w:r>
+      <w:proofErr w:type="spellStart"/>
+      <w:r>
+        <w:rPr>
+          <w:rFonts w:ascii="Times New Roman" w:hAnsi="Times New Roman" w:cs="Times New Roman"/>
+          <w:sz w:val="24"/>
+          <w:szCs w:val="24"/>
+        </w:rPr>
+        <w:t>kelas</w:t>
+      </w:r>
+      <w:proofErr w:type="spellEnd"/>
+      <w:r>
+        <w:rPr>
+          <w:rFonts w:ascii="Times New Roman" w:hAnsi="Times New Roman" w:cs="Times New Roman"/>
+          <w:sz w:val="24"/>
+          <w:szCs w:val="24"/>
+        </w:rPr>
+        <w:t xml:space="preserve"> </w:t>
+      </w:r>
+      <w:proofErr w:type="spellStart"/>
+      <w:r>
+        <w:rPr>
+          <w:rFonts w:ascii="Times New Roman" w:hAnsi="Times New Roman" w:cs="Times New Roman"/>
+          <w:sz w:val="24"/>
+          <w:szCs w:val="24"/>
+        </w:rPr>
+        <w:t>dari</w:t>
+      </w:r>
+      <w:proofErr w:type="spellEnd"/>
+      <w:r>
+        <w:rPr>
+          <w:rFonts w:ascii="Times New Roman" w:hAnsi="Times New Roman" w:cs="Times New Roman"/>
+          <w:sz w:val="24"/>
+          <w:szCs w:val="24"/>
+        </w:rPr>
+        <w:t xml:space="preserve"> </w:t>
+      </w:r>
+      <w:proofErr w:type="spellStart"/>
+      <w:r>
+        <w:rPr>
+          <w:rFonts w:ascii="Times New Roman" w:hAnsi="Times New Roman" w:cs="Times New Roman"/>
+          <w:sz w:val="24"/>
+          <w:szCs w:val="24"/>
+        </w:rPr>
+        <w:t>sasuke</w:t>
+      </w:r>
+      <w:proofErr w:type="spellEnd"/>
+      <w:r>
+        <w:rPr>
+          <w:rFonts w:ascii="Times New Roman" w:hAnsi="Times New Roman" w:cs="Times New Roman"/>
+          <w:sz w:val="24"/>
+          <w:szCs w:val="24"/>
+        </w:rPr>
+        <w:t xml:space="preserve"> </w:t>
+      </w:r>
+      <w:proofErr w:type="spellStart"/>
+      <w:r>
+        <w:rPr>
+          <w:rFonts w:ascii="Times New Roman" w:hAnsi="Times New Roman" w:cs="Times New Roman"/>
+          <w:sz w:val="24"/>
+          <w:szCs w:val="24"/>
+        </w:rPr>
+        <w:t>yaitu</w:t>
+      </w:r>
+      <w:proofErr w:type="spellEnd"/>
+      <w:r>
+        <w:rPr>
+          <w:rFonts w:ascii="Times New Roman" w:hAnsi="Times New Roman" w:cs="Times New Roman"/>
+          <w:sz w:val="24"/>
+          <w:szCs w:val="24"/>
+        </w:rPr>
+        <w:t xml:space="preserve"> </w:t>
+      </w:r>
+      <w:proofErr w:type="spellStart"/>
+      <w:r>
+        <w:rPr>
+          <w:rFonts w:ascii="Times New Roman" w:hAnsi="Times New Roman" w:cs="Times New Roman"/>
+          <w:sz w:val="24"/>
+          <w:szCs w:val="24"/>
+        </w:rPr>
+        <w:t>itachi</w:t>
+      </w:r>
+      <w:proofErr w:type="spellEnd"/>
+      <w:r>
+        <w:rPr>
+          <w:rFonts w:ascii="Times New Roman" w:hAnsi="Times New Roman" w:cs="Times New Roman"/>
+          <w:sz w:val="24"/>
+          <w:szCs w:val="24"/>
+        </w:rPr>
+        <w:t xml:space="preserve">, </w:t>
+      </w:r>
+      <w:proofErr w:type="spellStart"/>
+      <w:r>
+        <w:rPr>
+          <w:rFonts w:ascii="Times New Roman" w:hAnsi="Times New Roman" w:cs="Times New Roman"/>
+          <w:sz w:val="24"/>
+          <w:szCs w:val="24"/>
+        </w:rPr>
+        <w:t>jadi</w:t>
+      </w:r>
+      <w:proofErr w:type="spellEnd"/>
+      <w:r>
+        <w:rPr>
+          <w:rFonts w:ascii="Times New Roman" w:hAnsi="Times New Roman" w:cs="Times New Roman"/>
+          <w:sz w:val="24"/>
+          <w:szCs w:val="24"/>
+        </w:rPr>
+        <w:t xml:space="preserve"> </w:t>
+      </w:r>
+      <w:proofErr w:type="spellStart"/>
+      <w:r>
+        <w:rPr>
+          <w:rFonts w:ascii="Times New Roman" w:hAnsi="Times New Roman" w:cs="Times New Roman"/>
+          <w:sz w:val="24"/>
+          <w:szCs w:val="24"/>
+        </w:rPr>
+        <w:t>saya</w:t>
+      </w:r>
+      <w:proofErr w:type="spellEnd"/>
+      <w:r>
+        <w:rPr>
+          <w:rFonts w:ascii="Times New Roman" w:hAnsi="Times New Roman" w:cs="Times New Roman"/>
+          <w:sz w:val="24"/>
+          <w:szCs w:val="24"/>
+        </w:rPr>
+        <w:t xml:space="preserve"> </w:t>
+      </w:r>
+      <w:proofErr w:type="spellStart"/>
+      <w:r>
+        <w:rPr>
+          <w:rFonts w:ascii="Times New Roman" w:hAnsi="Times New Roman" w:cs="Times New Roman"/>
+          <w:sz w:val="24"/>
+          <w:szCs w:val="24"/>
+        </w:rPr>
+        <w:t>panggil</w:t>
+      </w:r>
+      <w:proofErr w:type="spellEnd"/>
+      <w:r>
+        <w:rPr>
+          <w:rFonts w:ascii="Times New Roman" w:hAnsi="Times New Roman" w:cs="Times New Roman"/>
+          <w:sz w:val="24"/>
+          <w:szCs w:val="24"/>
+        </w:rPr>
+        <w:t xml:space="preserve"> </w:t>
+      </w:r>
+      <w:proofErr w:type="spellStart"/>
+      <w:r>
+        <w:rPr>
+          <w:rFonts w:ascii="Times New Roman" w:hAnsi="Times New Roman" w:cs="Times New Roman"/>
+          <w:sz w:val="24"/>
+          <w:szCs w:val="24"/>
+        </w:rPr>
+        <w:t>print_Dojutsu</w:t>
+      </w:r>
+      <w:proofErr w:type="spellEnd"/>
+      <w:r>
+        <w:rPr>
+          <w:rFonts w:ascii="Times New Roman" w:hAnsi="Times New Roman" w:cs="Times New Roman"/>
+          <w:sz w:val="24"/>
+          <w:szCs w:val="24"/>
+        </w:rPr>
+        <w:t xml:space="preserve"> yang </w:t>
+      </w:r>
+      <w:proofErr w:type="spellStart"/>
+      <w:r>
+        <w:rPr>
+          <w:rFonts w:ascii="Times New Roman" w:hAnsi="Times New Roman" w:cs="Times New Roman"/>
+          <w:sz w:val="24"/>
+          <w:szCs w:val="24"/>
+        </w:rPr>
+        <w:t>ada</w:t>
+      </w:r>
+      <w:proofErr w:type="spellEnd"/>
+      <w:r>
+        <w:rPr>
+          <w:rFonts w:ascii="Times New Roman" w:hAnsi="Times New Roman" w:cs="Times New Roman"/>
+          <w:sz w:val="24"/>
+          <w:szCs w:val="24"/>
+        </w:rPr>
+        <w:t xml:space="preserve"> di </w:t>
+      </w:r>
+      <w:proofErr w:type="spellStart"/>
+      <w:r>
+        <w:rPr>
+          <w:rFonts w:ascii="Times New Roman" w:hAnsi="Times New Roman" w:cs="Times New Roman"/>
+          <w:sz w:val="24"/>
+          <w:szCs w:val="24"/>
+        </w:rPr>
+        <w:t>kelas</w:t>
+      </w:r>
+      <w:proofErr w:type="spellEnd"/>
+      <w:r>
+        <w:rPr>
+          <w:rFonts w:ascii="Times New Roman" w:hAnsi="Times New Roman" w:cs="Times New Roman"/>
+          <w:sz w:val="24"/>
+          <w:szCs w:val="24"/>
+        </w:rPr>
+        <w:t xml:space="preserve"> </w:t>
+      </w:r>
+      <w:proofErr w:type="spellStart"/>
+      <w:r>
+        <w:rPr>
+          <w:rFonts w:ascii="Times New Roman" w:hAnsi="Times New Roman" w:cs="Times New Roman"/>
+          <w:sz w:val="24"/>
+          <w:szCs w:val="24"/>
+        </w:rPr>
+        <w:t>itachi</w:t>
+      </w:r>
+      <w:proofErr w:type="spellEnd"/>
+      <w:r>
+        <w:rPr>
+          <w:rFonts w:ascii="Times New Roman" w:hAnsi="Times New Roman" w:cs="Times New Roman"/>
+          <w:sz w:val="24"/>
+          <w:szCs w:val="24"/>
+        </w:rPr>
+        <w:t xml:space="preserve"> </w:t>
+      </w:r>
+      <w:proofErr w:type="spellStart"/>
+      <w:r>
+        <w:rPr>
+          <w:rFonts w:ascii="Times New Roman" w:hAnsi="Times New Roman" w:cs="Times New Roman"/>
+          <w:sz w:val="24"/>
+          <w:szCs w:val="24"/>
+        </w:rPr>
+        <w:t>ke</w:t>
+      </w:r>
+      <w:proofErr w:type="spellEnd"/>
+      <w:r>
+        <w:rPr>
+          <w:rFonts w:ascii="Times New Roman" w:hAnsi="Times New Roman" w:cs="Times New Roman"/>
+          <w:sz w:val="24"/>
+          <w:szCs w:val="24"/>
+        </w:rPr>
+        <w:t xml:space="preserve"> </w:t>
+      </w:r>
+      <w:proofErr w:type="spellStart"/>
+      <w:r>
+        <w:rPr>
+          <w:rFonts w:ascii="Times New Roman" w:hAnsi="Times New Roman" w:cs="Times New Roman"/>
+          <w:sz w:val="24"/>
+          <w:szCs w:val="24"/>
+        </w:rPr>
+        <w:t>kelas</w:t>
+      </w:r>
+      <w:proofErr w:type="spellEnd"/>
+      <w:r>
+        <w:rPr>
+          <w:rFonts w:ascii="Times New Roman" w:hAnsi="Times New Roman" w:cs="Times New Roman"/>
+          <w:sz w:val="24"/>
+          <w:szCs w:val="24"/>
+        </w:rPr>
+        <w:t xml:space="preserve"> </w:t>
+      </w:r>
+      <w:proofErr w:type="spellStart"/>
+      <w:r>
+        <w:rPr>
+          <w:rFonts w:ascii="Times New Roman" w:hAnsi="Times New Roman" w:cs="Times New Roman"/>
+          <w:sz w:val="24"/>
+          <w:szCs w:val="24"/>
+        </w:rPr>
+        <w:t>sasuke</w:t>
+      </w:r>
+      <w:proofErr w:type="spellEnd"/>
+      <w:r>
+        <w:rPr>
+          <w:rFonts w:ascii="Times New Roman" w:hAnsi="Times New Roman" w:cs="Times New Roman"/>
+          <w:sz w:val="24"/>
+          <w:szCs w:val="24"/>
+        </w:rPr>
+        <w:t>.</w:t>
       </w:r>
     </w:p>
     <w:p>
@@ -1437,6 +3035,7 @@
       <w:r>
         <w:rPr>
           <w:rFonts w:ascii="Times New Roman" w:hAnsi="Times New Roman" w:cs="Times New Roman"/>
+          <w:noProof/>
           <w:sz w:val="24"/>
           <w:szCs w:val="24"/>
         </w:rPr>
@@ -1456,7 +3055,7 @@
                     <pic:cNvPicPr/>
                   </pic:nvPicPr>
                   <pic:blipFill>
-                    <a:blip r:embed="rId17"/>
+                    <a:blip r:embed="rId18"/>
                     <a:stretch>
                       <a:fillRect/>
                     </a:stretch>
@@ -1489,6 +3088,7 @@
       <w:r>
         <w:rPr>
           <w:rFonts w:ascii="Times New Roman" w:hAnsi="Times New Roman" w:cs="Times New Roman"/>
+          <w:noProof/>
           <w:sz w:val="24"/>
           <w:szCs w:val="24"/>
         </w:rPr>
@@ -1509,7 +3109,7 @@
                     <pic:cNvPicPr/>
                   </pic:nvPicPr>
                   <pic:blipFill>
-                    <a:blip r:embed="rId18"/>
+                    <a:blip r:embed="rId19"/>
                     <a:stretch>
                       <a:fillRect/>
                     </a:stretch>
@@ -1549,7 +3149,43 @@
           <w:sz w:val="24"/>
           <w:szCs w:val="24"/>
         </w:rPr>
-        <w:t>Cara kerja dari program</w:t>
+        <w:t xml:space="preserve">Cara </w:t>
+      </w:r>
+      <w:proofErr w:type="spellStart"/>
+      <w:r>
+        <w:rPr>
+          <w:rFonts w:ascii="Times New Roman" w:hAnsi="Times New Roman" w:cs="Times New Roman"/>
+          <w:sz w:val="24"/>
+          <w:szCs w:val="24"/>
+        </w:rPr>
+        <w:t>kerja</w:t>
+      </w:r>
+      <w:proofErr w:type="spellEnd"/>
+      <w:r>
+        <w:rPr>
+          <w:rFonts w:ascii="Times New Roman" w:hAnsi="Times New Roman" w:cs="Times New Roman"/>
+          <w:sz w:val="24"/>
+          <w:szCs w:val="24"/>
+        </w:rPr>
+        <w:t xml:space="preserve"> </w:t>
+      </w:r>
+      <w:proofErr w:type="spellStart"/>
+      <w:r>
+        <w:rPr>
+          <w:rFonts w:ascii="Times New Roman" w:hAnsi="Times New Roman" w:cs="Times New Roman"/>
+          <w:sz w:val="24"/>
+          <w:szCs w:val="24"/>
+        </w:rPr>
+        <w:t>dari</w:t>
+      </w:r>
+      <w:proofErr w:type="spellEnd"/>
+      <w:r>
+        <w:rPr>
+          <w:rFonts w:ascii="Times New Roman" w:hAnsi="Times New Roman" w:cs="Times New Roman"/>
+          <w:sz w:val="24"/>
+          <w:szCs w:val="24"/>
+        </w:rPr>
+        <w:t xml:space="preserve"> program</w:t>
       </w:r>
     </w:p>
     <w:p>
@@ -1565,13 +3201,159 @@
           <w:szCs w:val="24"/>
         </w:rPr>
       </w:pPr>
-      <w:r>
-        <w:rPr>
-          <w:rFonts w:ascii="Times New Roman" w:hAnsi="Times New Roman" w:cs="Times New Roman"/>
-          <w:sz w:val="24"/>
-          <w:szCs w:val="24"/>
-        </w:rPr>
-        <w:t xml:space="preserve">Pertama tama variable s yang bertipe sasuke di inisialisasi, lalu variable memanggil printDojutsu(); </w:t>
+      <w:proofErr w:type="spellStart"/>
+      <w:r>
+        <w:rPr>
+          <w:rFonts w:ascii="Times New Roman" w:hAnsi="Times New Roman" w:cs="Times New Roman"/>
+          <w:sz w:val="24"/>
+          <w:szCs w:val="24"/>
+        </w:rPr>
+        <w:t>Pertama</w:t>
+      </w:r>
+      <w:proofErr w:type="spellEnd"/>
+      <w:r>
+        <w:rPr>
+          <w:rFonts w:ascii="Times New Roman" w:hAnsi="Times New Roman" w:cs="Times New Roman"/>
+          <w:sz w:val="24"/>
+          <w:szCs w:val="24"/>
+        </w:rPr>
+        <w:t xml:space="preserve"> </w:t>
+      </w:r>
+      <w:proofErr w:type="spellStart"/>
+      <w:r>
+        <w:rPr>
+          <w:rFonts w:ascii="Times New Roman" w:hAnsi="Times New Roman" w:cs="Times New Roman"/>
+          <w:sz w:val="24"/>
+          <w:szCs w:val="24"/>
+        </w:rPr>
+        <w:t>tama</w:t>
+      </w:r>
+      <w:proofErr w:type="spellEnd"/>
+      <w:r>
+        <w:rPr>
+          <w:rFonts w:ascii="Times New Roman" w:hAnsi="Times New Roman" w:cs="Times New Roman"/>
+          <w:sz w:val="24"/>
+          <w:szCs w:val="24"/>
+        </w:rPr>
+        <w:t xml:space="preserve"> variable s yang </w:t>
+      </w:r>
+      <w:proofErr w:type="spellStart"/>
+      <w:r>
+        <w:rPr>
+          <w:rFonts w:ascii="Times New Roman" w:hAnsi="Times New Roman" w:cs="Times New Roman"/>
+          <w:sz w:val="24"/>
+          <w:szCs w:val="24"/>
+        </w:rPr>
+        <w:t>bertipe</w:t>
+      </w:r>
+      <w:proofErr w:type="spellEnd"/>
+      <w:r>
+        <w:rPr>
+          <w:rFonts w:ascii="Times New Roman" w:hAnsi="Times New Roman" w:cs="Times New Roman"/>
+          <w:sz w:val="24"/>
+          <w:szCs w:val="24"/>
+        </w:rPr>
+        <w:t xml:space="preserve"> </w:t>
+      </w:r>
+      <w:proofErr w:type="spellStart"/>
+      <w:r>
+        <w:rPr>
+          <w:rFonts w:ascii="Times New Roman" w:hAnsi="Times New Roman" w:cs="Times New Roman"/>
+          <w:sz w:val="24"/>
+          <w:szCs w:val="24"/>
+        </w:rPr>
+        <w:t>sasuke</w:t>
+      </w:r>
+      <w:proofErr w:type="spellEnd"/>
+      <w:r>
+        <w:rPr>
+          <w:rFonts w:ascii="Times New Roman" w:hAnsi="Times New Roman" w:cs="Times New Roman"/>
+          <w:sz w:val="24"/>
+          <w:szCs w:val="24"/>
+        </w:rPr>
+        <w:t xml:space="preserve"> di </w:t>
+      </w:r>
+      <w:proofErr w:type="spellStart"/>
+      <w:r>
+        <w:rPr>
+          <w:rFonts w:ascii="Times New Roman" w:hAnsi="Times New Roman" w:cs="Times New Roman"/>
+          <w:sz w:val="24"/>
+          <w:szCs w:val="24"/>
+        </w:rPr>
+        <w:t>inisialisasi</w:t>
+      </w:r>
+      <w:proofErr w:type="spellEnd"/>
+      <w:r>
+        <w:rPr>
+          <w:rFonts w:ascii="Times New Roman" w:hAnsi="Times New Roman" w:cs="Times New Roman"/>
+          <w:sz w:val="24"/>
+          <w:szCs w:val="24"/>
+        </w:rPr>
+        <w:t xml:space="preserve">, </w:t>
+      </w:r>
+      <w:proofErr w:type="spellStart"/>
+      <w:r>
+        <w:rPr>
+          <w:rFonts w:ascii="Times New Roman" w:hAnsi="Times New Roman" w:cs="Times New Roman"/>
+          <w:sz w:val="24"/>
+          <w:szCs w:val="24"/>
+        </w:rPr>
+        <w:t>lalu</w:t>
+      </w:r>
+      <w:proofErr w:type="spellEnd"/>
+      <w:r>
+        <w:rPr>
+          <w:rFonts w:ascii="Times New Roman" w:hAnsi="Times New Roman" w:cs="Times New Roman"/>
+          <w:sz w:val="24"/>
+          <w:szCs w:val="24"/>
+        </w:rPr>
+        <w:t xml:space="preserve"> variable </w:t>
+      </w:r>
+      <w:proofErr w:type="spellStart"/>
+      <w:r>
+        <w:rPr>
+          <w:rFonts w:ascii="Times New Roman" w:hAnsi="Times New Roman" w:cs="Times New Roman"/>
+          <w:sz w:val="24"/>
+          <w:szCs w:val="24"/>
+        </w:rPr>
+        <w:t>memanggil</w:t>
+      </w:r>
+      <w:proofErr w:type="spellEnd"/>
+      <w:r>
+        <w:rPr>
+          <w:rFonts w:ascii="Times New Roman" w:hAnsi="Times New Roman" w:cs="Times New Roman"/>
+          <w:sz w:val="24"/>
+          <w:szCs w:val="24"/>
+        </w:rPr>
+        <w:t xml:space="preserve"> </w:t>
+      </w:r>
+      <w:proofErr w:type="spellStart"/>
+      <w:proofErr w:type="gramStart"/>
+      <w:r>
+        <w:rPr>
+          <w:rFonts w:ascii="Times New Roman" w:hAnsi="Times New Roman" w:cs="Times New Roman"/>
+          <w:sz w:val="24"/>
+          <w:szCs w:val="24"/>
+        </w:rPr>
+        <w:t>printDojutsu</w:t>
+      </w:r>
+      <w:proofErr w:type="spellEnd"/>
+      <w:r>
+        <w:rPr>
+          <w:rFonts w:ascii="Times New Roman" w:hAnsi="Times New Roman" w:cs="Times New Roman"/>
+          <w:sz w:val="24"/>
+          <w:szCs w:val="24"/>
+        </w:rPr>
+        <w:t>(</w:t>
+      </w:r>
+      <w:proofErr w:type="gramEnd"/>
+      <w:r>
+        <w:rPr>
+          <w:rFonts w:ascii="Times New Roman" w:hAnsi="Times New Roman" w:cs="Times New Roman"/>
+          <w:sz w:val="24"/>
+          <w:szCs w:val="24"/>
+        </w:rPr>
+        <w:t xml:space="preserve">); </w:t>
       </w:r>
     </w:p>
     <w:p>
@@ -1593,15 +3375,421 @@
           <w:sz w:val="24"/>
           <w:szCs w:val="24"/>
         </w:rPr>
-        <w:t>Ada dua printDojutsu yang pertama ada di kelas itachi dan sasuke. Sasuke merupakan turunan dari itachi</w:t>
-      </w:r>
-      <w:r>
-        <w:rPr>
-          <w:rFonts w:ascii="Times New Roman" w:hAnsi="Times New Roman" w:cs="Times New Roman"/>
-          <w:sz w:val="24"/>
-          <w:szCs w:val="24"/>
-        </w:rPr>
-        <w:t>. Tetapi karena s di inisialisasi dengan sasuke maka yang akan di tampilkan adalah printDojutsu yang berada di sasuke.</w:t>
+        <w:t xml:space="preserve">Ada </w:t>
+      </w:r>
+      <w:proofErr w:type="spellStart"/>
+      <w:r>
+        <w:rPr>
+          <w:rFonts w:ascii="Times New Roman" w:hAnsi="Times New Roman" w:cs="Times New Roman"/>
+          <w:sz w:val="24"/>
+          <w:szCs w:val="24"/>
+        </w:rPr>
+        <w:t>dua</w:t>
+      </w:r>
+      <w:proofErr w:type="spellEnd"/>
+      <w:r>
+        <w:rPr>
+          <w:rFonts w:ascii="Times New Roman" w:hAnsi="Times New Roman" w:cs="Times New Roman"/>
+          <w:sz w:val="24"/>
+          <w:szCs w:val="24"/>
+        </w:rPr>
+        <w:t xml:space="preserve"> </w:t>
+      </w:r>
+      <w:proofErr w:type="spellStart"/>
+      <w:r>
+        <w:rPr>
+          <w:rFonts w:ascii="Times New Roman" w:hAnsi="Times New Roman" w:cs="Times New Roman"/>
+          <w:sz w:val="24"/>
+          <w:szCs w:val="24"/>
+        </w:rPr>
+        <w:t>printDojutsu</w:t>
+      </w:r>
+      <w:proofErr w:type="spellEnd"/>
+      <w:r>
+        <w:rPr>
+          <w:rFonts w:ascii="Times New Roman" w:hAnsi="Times New Roman" w:cs="Times New Roman"/>
+          <w:sz w:val="24"/>
+          <w:szCs w:val="24"/>
+        </w:rPr>
+        <w:t xml:space="preserve"> yang </w:t>
+      </w:r>
+      <w:proofErr w:type="spellStart"/>
+      <w:r>
+        <w:rPr>
+          <w:rFonts w:ascii="Times New Roman" w:hAnsi="Times New Roman" w:cs="Times New Roman"/>
+          <w:sz w:val="24"/>
+          <w:szCs w:val="24"/>
+        </w:rPr>
+        <w:t>pertama</w:t>
+      </w:r>
+      <w:proofErr w:type="spellEnd"/>
+      <w:r>
+        <w:rPr>
+          <w:rFonts w:ascii="Times New Roman" w:hAnsi="Times New Roman" w:cs="Times New Roman"/>
+          <w:sz w:val="24"/>
+          <w:szCs w:val="24"/>
+        </w:rPr>
+        <w:t xml:space="preserve"> </w:t>
+      </w:r>
+      <w:proofErr w:type="spellStart"/>
+      <w:r>
+        <w:rPr>
+          <w:rFonts w:ascii="Times New Roman" w:hAnsi="Times New Roman" w:cs="Times New Roman"/>
+          <w:sz w:val="24"/>
+          <w:szCs w:val="24"/>
+        </w:rPr>
+        <w:t>ada</w:t>
+      </w:r>
+      <w:proofErr w:type="spellEnd"/>
+      <w:r>
+        <w:rPr>
+          <w:rFonts w:ascii="Times New Roman" w:hAnsi="Times New Roman" w:cs="Times New Roman"/>
+          <w:sz w:val="24"/>
+          <w:szCs w:val="24"/>
+        </w:rPr>
+        <w:t xml:space="preserve"> di </w:t>
+      </w:r>
+      <w:proofErr w:type="spellStart"/>
+      <w:r>
+        <w:rPr>
+          <w:rFonts w:ascii="Times New Roman" w:hAnsi="Times New Roman" w:cs="Times New Roman"/>
+          <w:sz w:val="24"/>
+          <w:szCs w:val="24"/>
+        </w:rPr>
+        <w:t>kelas</w:t>
+      </w:r>
+      <w:proofErr w:type="spellEnd"/>
+      <w:r>
+        <w:rPr>
+          <w:rFonts w:ascii="Times New Roman" w:hAnsi="Times New Roman" w:cs="Times New Roman"/>
+          <w:sz w:val="24"/>
+          <w:szCs w:val="24"/>
+        </w:rPr>
+        <w:t xml:space="preserve"> </w:t>
+      </w:r>
+      <w:proofErr w:type="spellStart"/>
+      <w:r>
+        <w:rPr>
+          <w:rFonts w:ascii="Times New Roman" w:hAnsi="Times New Roman" w:cs="Times New Roman"/>
+          <w:sz w:val="24"/>
+          <w:szCs w:val="24"/>
+        </w:rPr>
+        <w:t>itachi</w:t>
+      </w:r>
+      <w:proofErr w:type="spellEnd"/>
+      <w:r>
+        <w:rPr>
+          <w:rFonts w:ascii="Times New Roman" w:hAnsi="Times New Roman" w:cs="Times New Roman"/>
+          <w:sz w:val="24"/>
+          <w:szCs w:val="24"/>
+        </w:rPr>
+        <w:t xml:space="preserve"> dan </w:t>
+      </w:r>
+      <w:proofErr w:type="spellStart"/>
+      <w:r>
+        <w:rPr>
+          <w:rFonts w:ascii="Times New Roman" w:hAnsi="Times New Roman" w:cs="Times New Roman"/>
+          <w:sz w:val="24"/>
+          <w:szCs w:val="24"/>
+        </w:rPr>
+        <w:t>sasuke</w:t>
+      </w:r>
+      <w:proofErr w:type="spellEnd"/>
+      <w:r>
+        <w:rPr>
+          <w:rFonts w:ascii="Times New Roman" w:hAnsi="Times New Roman" w:cs="Times New Roman"/>
+          <w:sz w:val="24"/>
+          <w:szCs w:val="24"/>
+        </w:rPr>
+        <w:t xml:space="preserve">. Sasuke </w:t>
+      </w:r>
+      <w:proofErr w:type="spellStart"/>
+      <w:r>
+        <w:rPr>
+          <w:rFonts w:ascii="Times New Roman" w:hAnsi="Times New Roman" w:cs="Times New Roman"/>
+          <w:sz w:val="24"/>
+          <w:szCs w:val="24"/>
+        </w:rPr>
+        <w:t>merupakan</w:t>
+      </w:r>
+      <w:proofErr w:type="spellEnd"/>
+      <w:r>
+        <w:rPr>
+          <w:rFonts w:ascii="Times New Roman" w:hAnsi="Times New Roman" w:cs="Times New Roman"/>
+          <w:sz w:val="24"/>
+          <w:szCs w:val="24"/>
+        </w:rPr>
+        <w:t xml:space="preserve"> </w:t>
+      </w:r>
+      <w:proofErr w:type="spellStart"/>
+      <w:r>
+        <w:rPr>
+          <w:rFonts w:ascii="Times New Roman" w:hAnsi="Times New Roman" w:cs="Times New Roman"/>
+          <w:sz w:val="24"/>
+          <w:szCs w:val="24"/>
+        </w:rPr>
+        <w:t>turunan</w:t>
+      </w:r>
+      <w:proofErr w:type="spellEnd"/>
+      <w:r>
+        <w:rPr>
+          <w:rFonts w:ascii="Times New Roman" w:hAnsi="Times New Roman" w:cs="Times New Roman"/>
+          <w:sz w:val="24"/>
+          <w:szCs w:val="24"/>
+        </w:rPr>
+        <w:t xml:space="preserve"> </w:t>
+      </w:r>
+      <w:proofErr w:type="spellStart"/>
+      <w:r>
+        <w:rPr>
+          <w:rFonts w:ascii="Times New Roman" w:hAnsi="Times New Roman" w:cs="Times New Roman"/>
+          <w:sz w:val="24"/>
+          <w:szCs w:val="24"/>
+        </w:rPr>
+        <w:t>dari</w:t>
+      </w:r>
+      <w:proofErr w:type="spellEnd"/>
+      <w:r>
+        <w:rPr>
+          <w:rFonts w:ascii="Times New Roman" w:hAnsi="Times New Roman" w:cs="Times New Roman"/>
+          <w:sz w:val="24"/>
+          <w:szCs w:val="24"/>
+        </w:rPr>
+        <w:t xml:space="preserve"> </w:t>
+      </w:r>
+      <w:proofErr w:type="spellStart"/>
+      <w:r>
+        <w:rPr>
+          <w:rFonts w:ascii="Times New Roman" w:hAnsi="Times New Roman" w:cs="Times New Roman"/>
+          <w:sz w:val="24"/>
+          <w:szCs w:val="24"/>
+        </w:rPr>
+        <w:t>itachi</w:t>
+      </w:r>
+      <w:proofErr w:type="spellEnd"/>
+      <w:r>
+        <w:rPr>
+          <w:rFonts w:ascii="Times New Roman" w:hAnsi="Times New Roman" w:cs="Times New Roman"/>
+          <w:sz w:val="24"/>
+          <w:szCs w:val="24"/>
+        </w:rPr>
+        <w:t xml:space="preserve">. </w:t>
+      </w:r>
+      <w:proofErr w:type="spellStart"/>
+      <w:r>
+        <w:rPr>
+          <w:rFonts w:ascii="Times New Roman" w:hAnsi="Times New Roman" w:cs="Times New Roman"/>
+          <w:sz w:val="24"/>
+          <w:szCs w:val="24"/>
+        </w:rPr>
+        <w:t>Tetapi</w:t>
+      </w:r>
+      <w:proofErr w:type="spellEnd"/>
+      <w:r>
+        <w:rPr>
+          <w:rFonts w:ascii="Times New Roman" w:hAnsi="Times New Roman" w:cs="Times New Roman"/>
+          <w:sz w:val="24"/>
+          <w:szCs w:val="24"/>
+        </w:rPr>
+        <w:t xml:space="preserve"> </w:t>
+      </w:r>
+      <w:proofErr w:type="spellStart"/>
+      <w:r>
+        <w:rPr>
+          <w:rFonts w:ascii="Times New Roman" w:hAnsi="Times New Roman" w:cs="Times New Roman"/>
+          <w:sz w:val="24"/>
+          <w:szCs w:val="24"/>
+        </w:rPr>
+        <w:t>karena</w:t>
+      </w:r>
+      <w:proofErr w:type="spellEnd"/>
+      <w:r>
+        <w:rPr>
+          <w:rFonts w:ascii="Times New Roman" w:hAnsi="Times New Roman" w:cs="Times New Roman"/>
+          <w:sz w:val="24"/>
+          <w:szCs w:val="24"/>
+        </w:rPr>
+        <w:t xml:space="preserve"> s di </w:t>
+      </w:r>
+      <w:proofErr w:type="spellStart"/>
+      <w:r>
+        <w:rPr>
+          <w:rFonts w:ascii="Times New Roman" w:hAnsi="Times New Roman" w:cs="Times New Roman"/>
+          <w:sz w:val="24"/>
+          <w:szCs w:val="24"/>
+        </w:rPr>
+        <w:t>inisialisasi</w:t>
+      </w:r>
+      <w:proofErr w:type="spellEnd"/>
+      <w:r>
+        <w:rPr>
+          <w:rFonts w:ascii="Times New Roman" w:hAnsi="Times New Roman" w:cs="Times New Roman"/>
+          <w:sz w:val="24"/>
+          <w:szCs w:val="24"/>
+        </w:rPr>
+        <w:t xml:space="preserve"> </w:t>
+      </w:r>
+      <w:proofErr w:type="spellStart"/>
+      <w:r>
+        <w:rPr>
+          <w:rFonts w:ascii="Times New Roman" w:hAnsi="Times New Roman" w:cs="Times New Roman"/>
+          <w:sz w:val="24"/>
+          <w:szCs w:val="24"/>
+        </w:rPr>
+        <w:t>dengan</w:t>
+      </w:r>
+      <w:proofErr w:type="spellEnd"/>
+      <w:r>
+        <w:rPr>
+          <w:rFonts w:ascii="Times New Roman" w:hAnsi="Times New Roman" w:cs="Times New Roman"/>
+          <w:sz w:val="24"/>
+          <w:szCs w:val="24"/>
+        </w:rPr>
+        <w:t xml:space="preserve"> </w:t>
+      </w:r>
+      <w:proofErr w:type="spellStart"/>
+      <w:r>
+        <w:rPr>
+          <w:rFonts w:ascii="Times New Roman" w:hAnsi="Times New Roman" w:cs="Times New Roman"/>
+          <w:sz w:val="24"/>
+          <w:szCs w:val="24"/>
+        </w:rPr>
+        <w:t>sasuke</w:t>
+      </w:r>
+      <w:proofErr w:type="spellEnd"/>
+      <w:r>
+        <w:rPr>
+          <w:rFonts w:ascii="Times New Roman" w:hAnsi="Times New Roman" w:cs="Times New Roman"/>
+          <w:sz w:val="24"/>
+          <w:szCs w:val="24"/>
+        </w:rPr>
+        <w:t xml:space="preserve"> </w:t>
+      </w:r>
+      <w:proofErr w:type="spellStart"/>
+      <w:r>
+        <w:rPr>
+          <w:rFonts w:ascii="Times New Roman" w:hAnsi="Times New Roman" w:cs="Times New Roman"/>
+          <w:sz w:val="24"/>
+          <w:szCs w:val="24"/>
+        </w:rPr>
+        <w:t>maka</w:t>
+      </w:r>
+      <w:proofErr w:type="spellEnd"/>
+      <w:r>
+        <w:rPr>
+          <w:rFonts w:ascii="Times New Roman" w:hAnsi="Times New Roman" w:cs="Times New Roman"/>
+          <w:sz w:val="24"/>
+          <w:szCs w:val="24"/>
+        </w:rPr>
+        <w:t xml:space="preserve"> yang </w:t>
+      </w:r>
+      <w:proofErr w:type="spellStart"/>
+      <w:r>
+        <w:rPr>
+          <w:rFonts w:ascii="Times New Roman" w:hAnsi="Times New Roman" w:cs="Times New Roman"/>
+          <w:sz w:val="24"/>
+          <w:szCs w:val="24"/>
+        </w:rPr>
+        <w:t>akan</w:t>
+      </w:r>
+      <w:proofErr w:type="spellEnd"/>
+      <w:r>
+        <w:rPr>
+          <w:rFonts w:ascii="Times New Roman" w:hAnsi="Times New Roman" w:cs="Times New Roman"/>
+          <w:sz w:val="24"/>
+          <w:szCs w:val="24"/>
+        </w:rPr>
+        <w:t xml:space="preserve"> di </w:t>
+      </w:r>
+      <w:proofErr w:type="spellStart"/>
+      <w:r>
+        <w:rPr>
+          <w:rFonts w:ascii="Times New Roman" w:hAnsi="Times New Roman" w:cs="Times New Roman"/>
+          <w:sz w:val="24"/>
+          <w:szCs w:val="24"/>
+        </w:rPr>
+        <w:t>tampilkan</w:t>
+      </w:r>
+      <w:proofErr w:type="spellEnd"/>
+      <w:r>
+        <w:rPr>
+          <w:rFonts w:ascii="Times New Roman" w:hAnsi="Times New Roman" w:cs="Times New Roman"/>
+          <w:sz w:val="24"/>
+          <w:szCs w:val="24"/>
+        </w:rPr>
+        <w:t xml:space="preserve"> </w:t>
+      </w:r>
+      <w:proofErr w:type="spellStart"/>
+      <w:r>
+        <w:rPr>
+          <w:rFonts w:ascii="Times New Roman" w:hAnsi="Times New Roman" w:cs="Times New Roman"/>
+          <w:sz w:val="24"/>
+          <w:szCs w:val="24"/>
+        </w:rPr>
+        <w:t>adalah</w:t>
+      </w:r>
+      <w:proofErr w:type="spellEnd"/>
+      <w:r>
+        <w:rPr>
+          <w:rFonts w:ascii="Times New Roman" w:hAnsi="Times New Roman" w:cs="Times New Roman"/>
+          <w:sz w:val="24"/>
+          <w:szCs w:val="24"/>
+        </w:rPr>
+        <w:t xml:space="preserve"> </w:t>
+      </w:r>
+      <w:proofErr w:type="spellStart"/>
+      <w:r>
+        <w:rPr>
+          <w:rFonts w:ascii="Times New Roman" w:hAnsi="Times New Roman" w:cs="Times New Roman"/>
+          <w:sz w:val="24"/>
+          <w:szCs w:val="24"/>
+        </w:rPr>
+        <w:t>printDojutsu</w:t>
+      </w:r>
+      <w:proofErr w:type="spellEnd"/>
+      <w:r>
+        <w:rPr>
+          <w:rFonts w:ascii="Times New Roman" w:hAnsi="Times New Roman" w:cs="Times New Roman"/>
+          <w:sz w:val="24"/>
+          <w:szCs w:val="24"/>
+        </w:rPr>
+        <w:t xml:space="preserve"> yang </w:t>
+      </w:r>
+      <w:proofErr w:type="spellStart"/>
+      <w:r>
+        <w:rPr>
+          <w:rFonts w:ascii="Times New Roman" w:hAnsi="Times New Roman" w:cs="Times New Roman"/>
+          <w:sz w:val="24"/>
+          <w:szCs w:val="24"/>
+        </w:rPr>
+        <w:t>berada</w:t>
+      </w:r>
+      <w:proofErr w:type="spellEnd"/>
+      <w:r>
+        <w:rPr>
+          <w:rFonts w:ascii="Times New Roman" w:hAnsi="Times New Roman" w:cs="Times New Roman"/>
+          <w:sz w:val="24"/>
+          <w:szCs w:val="24"/>
+        </w:rPr>
+        <w:t xml:space="preserve"> di </w:t>
+      </w:r>
+      <w:proofErr w:type="spellStart"/>
+      <w:r>
+        <w:rPr>
+          <w:rFonts w:ascii="Times New Roman" w:hAnsi="Times New Roman" w:cs="Times New Roman"/>
+          <w:sz w:val="24"/>
+          <w:szCs w:val="24"/>
+        </w:rPr>
+        <w:t>sasuke</w:t>
+      </w:r>
+      <w:proofErr w:type="spellEnd"/>
+      <w:r>
+        <w:rPr>
+          <w:rFonts w:ascii="Times New Roman" w:hAnsi="Times New Roman" w:cs="Times New Roman"/>
+          <w:sz w:val="24"/>
+          <w:szCs w:val="24"/>
+        </w:rPr>
+        <w:t>.</w:t>
       </w:r>
     </w:p>
     <w:p>
@@ -1623,7 +3811,387 @@
           <w:sz w:val="24"/>
           <w:szCs w:val="24"/>
         </w:rPr>
-        <w:t xml:space="preserve">Lalu variable kedua  i yang bertipe Itachi di inisialisasikan Sasuke jadi walaupun s merupakan superclass tapi jika di inisalisasikan oleh kelas warisannya maka print Dojutsu nya akan mengarah ke kelas sasuke </w:t>
+        <w:t xml:space="preserve">Lalu variable </w:t>
+      </w:r>
+      <w:proofErr w:type="spellStart"/>
+      <w:proofErr w:type="gramStart"/>
+      <w:r>
+        <w:rPr>
+          <w:rFonts w:ascii="Times New Roman" w:hAnsi="Times New Roman" w:cs="Times New Roman"/>
+          <w:sz w:val="24"/>
+          <w:szCs w:val="24"/>
+        </w:rPr>
+        <w:t>kedua</w:t>
+      </w:r>
+      <w:proofErr w:type="spellEnd"/>
+      <w:r>
+        <w:rPr>
+          <w:rFonts w:ascii="Times New Roman" w:hAnsi="Times New Roman" w:cs="Times New Roman"/>
+          <w:sz w:val="24"/>
+          <w:szCs w:val="24"/>
+        </w:rPr>
+        <w:t xml:space="preserve">  </w:t>
+      </w:r>
+      <w:proofErr w:type="spellStart"/>
+      <w:r>
+        <w:rPr>
+          <w:rFonts w:ascii="Times New Roman" w:hAnsi="Times New Roman" w:cs="Times New Roman"/>
+          <w:sz w:val="24"/>
+          <w:szCs w:val="24"/>
+        </w:rPr>
+        <w:t>i</w:t>
+      </w:r>
+      <w:proofErr w:type="spellEnd"/>
+      <w:proofErr w:type="gramEnd"/>
+      <w:r>
+        <w:rPr>
+          <w:rFonts w:ascii="Times New Roman" w:hAnsi="Times New Roman" w:cs="Times New Roman"/>
+          <w:sz w:val="24"/>
+          <w:szCs w:val="24"/>
+        </w:rPr>
+        <w:t xml:space="preserve"> yang </w:t>
+      </w:r>
+      <w:proofErr w:type="spellStart"/>
+      <w:r>
+        <w:rPr>
+          <w:rFonts w:ascii="Times New Roman" w:hAnsi="Times New Roman" w:cs="Times New Roman"/>
+          <w:sz w:val="24"/>
+          <w:szCs w:val="24"/>
+        </w:rPr>
+        <w:t>bertipe</w:t>
+      </w:r>
+      <w:proofErr w:type="spellEnd"/>
+      <w:r>
+        <w:rPr>
+          <w:rFonts w:ascii="Times New Roman" w:hAnsi="Times New Roman" w:cs="Times New Roman"/>
+          <w:sz w:val="24"/>
+          <w:szCs w:val="24"/>
+        </w:rPr>
+        <w:t xml:space="preserve"> </w:t>
+      </w:r>
+      <w:proofErr w:type="spellStart"/>
+      <w:r>
+        <w:rPr>
+          <w:rFonts w:ascii="Times New Roman" w:hAnsi="Times New Roman" w:cs="Times New Roman"/>
+          <w:sz w:val="24"/>
+          <w:szCs w:val="24"/>
+        </w:rPr>
+        <w:t>Itachi</w:t>
+      </w:r>
+      <w:proofErr w:type="spellEnd"/>
+      <w:r>
+        <w:rPr>
+          <w:rFonts w:ascii="Times New Roman" w:hAnsi="Times New Roman" w:cs="Times New Roman"/>
+          <w:sz w:val="24"/>
+          <w:szCs w:val="24"/>
+        </w:rPr>
+        <w:t xml:space="preserve"> di </w:t>
+      </w:r>
+      <w:proofErr w:type="spellStart"/>
+      <w:r>
+        <w:rPr>
+          <w:rFonts w:ascii="Times New Roman" w:hAnsi="Times New Roman" w:cs="Times New Roman"/>
+          <w:sz w:val="24"/>
+          <w:szCs w:val="24"/>
+        </w:rPr>
+        <w:t>inisialisasikan</w:t>
+      </w:r>
+      <w:proofErr w:type="spellEnd"/>
+      <w:r>
+        <w:rPr>
+          <w:rFonts w:ascii="Times New Roman" w:hAnsi="Times New Roman" w:cs="Times New Roman"/>
+          <w:sz w:val="24"/>
+          <w:szCs w:val="24"/>
+        </w:rPr>
+        <w:t xml:space="preserve"> Sasuke </w:t>
+      </w:r>
+      <w:proofErr w:type="spellStart"/>
+      <w:r>
+        <w:rPr>
+          <w:rFonts w:ascii="Times New Roman" w:hAnsi="Times New Roman" w:cs="Times New Roman"/>
+          <w:sz w:val="24"/>
+          <w:szCs w:val="24"/>
+        </w:rPr>
+        <w:t>jadi</w:t>
+      </w:r>
+      <w:proofErr w:type="spellEnd"/>
+      <w:r>
+        <w:rPr>
+          <w:rFonts w:ascii="Times New Roman" w:hAnsi="Times New Roman" w:cs="Times New Roman"/>
+          <w:sz w:val="24"/>
+          <w:szCs w:val="24"/>
+        </w:rPr>
+        <w:t xml:space="preserve"> </w:t>
+      </w:r>
+      <w:proofErr w:type="spellStart"/>
+      <w:r>
+        <w:rPr>
+          <w:rFonts w:ascii="Times New Roman" w:hAnsi="Times New Roman" w:cs="Times New Roman"/>
+          <w:sz w:val="24"/>
+          <w:szCs w:val="24"/>
+        </w:rPr>
+        <w:t>walaupun</w:t>
+      </w:r>
+      <w:proofErr w:type="spellEnd"/>
+      <w:r>
+        <w:rPr>
+          <w:rFonts w:ascii="Times New Roman" w:hAnsi="Times New Roman" w:cs="Times New Roman"/>
+          <w:sz w:val="24"/>
+          <w:szCs w:val="24"/>
+        </w:rPr>
+        <w:t xml:space="preserve"> s </w:t>
+      </w:r>
+      <w:proofErr w:type="spellStart"/>
+      <w:r>
+        <w:rPr>
+          <w:rFonts w:ascii="Times New Roman" w:hAnsi="Times New Roman" w:cs="Times New Roman"/>
+          <w:sz w:val="24"/>
+          <w:szCs w:val="24"/>
+        </w:rPr>
+        <w:t>merupakan</w:t>
+      </w:r>
+      <w:proofErr w:type="spellEnd"/>
+      <w:r>
+        <w:rPr>
+          <w:rFonts w:ascii="Times New Roman" w:hAnsi="Times New Roman" w:cs="Times New Roman"/>
+          <w:sz w:val="24"/>
+          <w:szCs w:val="24"/>
+        </w:rPr>
+        <w:t xml:space="preserve"> superclass </w:t>
+      </w:r>
+      <w:proofErr w:type="spellStart"/>
+      <w:r>
+        <w:rPr>
+          <w:rFonts w:ascii="Times New Roman" w:hAnsi="Times New Roman" w:cs="Times New Roman"/>
+          <w:sz w:val="24"/>
+          <w:szCs w:val="24"/>
+        </w:rPr>
+        <w:t>tapi</w:t>
+      </w:r>
+      <w:proofErr w:type="spellEnd"/>
+      <w:r>
+        <w:rPr>
+          <w:rFonts w:ascii="Times New Roman" w:hAnsi="Times New Roman" w:cs="Times New Roman"/>
+          <w:sz w:val="24"/>
+          <w:szCs w:val="24"/>
+        </w:rPr>
+        <w:t xml:space="preserve"> </w:t>
+      </w:r>
+      <w:proofErr w:type="spellStart"/>
+      <w:r>
+        <w:rPr>
+          <w:rFonts w:ascii="Times New Roman" w:hAnsi="Times New Roman" w:cs="Times New Roman"/>
+          <w:sz w:val="24"/>
+          <w:szCs w:val="24"/>
+        </w:rPr>
+        <w:t>jika</w:t>
+      </w:r>
+      <w:proofErr w:type="spellEnd"/>
+      <w:r>
+        <w:rPr>
+          <w:rFonts w:ascii="Times New Roman" w:hAnsi="Times New Roman" w:cs="Times New Roman"/>
+          <w:sz w:val="24"/>
+          <w:szCs w:val="24"/>
+        </w:rPr>
+        <w:t xml:space="preserve"> di </w:t>
+      </w:r>
+      <w:proofErr w:type="spellStart"/>
+      <w:r>
+        <w:rPr>
+          <w:rFonts w:ascii="Times New Roman" w:hAnsi="Times New Roman" w:cs="Times New Roman"/>
+          <w:sz w:val="24"/>
+          <w:szCs w:val="24"/>
+        </w:rPr>
+        <w:t>inisalisasikan</w:t>
+      </w:r>
+      <w:proofErr w:type="spellEnd"/>
+      <w:r>
+        <w:rPr>
+          <w:rFonts w:ascii="Times New Roman" w:hAnsi="Times New Roman" w:cs="Times New Roman"/>
+          <w:sz w:val="24"/>
+          <w:szCs w:val="24"/>
+        </w:rPr>
+        <w:t xml:space="preserve"> oleh </w:t>
+      </w:r>
+      <w:proofErr w:type="spellStart"/>
+      <w:r>
+        <w:rPr>
+          <w:rFonts w:ascii="Times New Roman" w:hAnsi="Times New Roman" w:cs="Times New Roman"/>
+          <w:sz w:val="24"/>
+          <w:szCs w:val="24"/>
+        </w:rPr>
+        <w:t>kelas</w:t>
+      </w:r>
+      <w:proofErr w:type="spellEnd"/>
+      <w:r>
+        <w:rPr>
+          <w:rFonts w:ascii="Times New Roman" w:hAnsi="Times New Roman" w:cs="Times New Roman"/>
+          <w:sz w:val="24"/>
+          <w:szCs w:val="24"/>
+        </w:rPr>
+        <w:t xml:space="preserve"> </w:t>
+      </w:r>
+      <w:proofErr w:type="spellStart"/>
+      <w:r>
+        <w:rPr>
+          <w:rFonts w:ascii="Times New Roman" w:hAnsi="Times New Roman" w:cs="Times New Roman"/>
+          <w:sz w:val="24"/>
+          <w:szCs w:val="24"/>
+        </w:rPr>
+        <w:t>warisannya</w:t>
+      </w:r>
+      <w:proofErr w:type="spellEnd"/>
+      <w:r>
+        <w:rPr>
+          <w:rFonts w:ascii="Times New Roman" w:hAnsi="Times New Roman" w:cs="Times New Roman"/>
+          <w:sz w:val="24"/>
+          <w:szCs w:val="24"/>
+        </w:rPr>
+        <w:t xml:space="preserve"> </w:t>
+      </w:r>
+      <w:proofErr w:type="spellStart"/>
+      <w:r>
+        <w:rPr>
+          <w:rFonts w:ascii="Times New Roman" w:hAnsi="Times New Roman" w:cs="Times New Roman"/>
+          <w:sz w:val="24"/>
+          <w:szCs w:val="24"/>
+        </w:rPr>
+        <w:t>maka</w:t>
+      </w:r>
+      <w:proofErr w:type="spellEnd"/>
+      <w:r>
+        <w:rPr>
+          <w:rFonts w:ascii="Times New Roman" w:hAnsi="Times New Roman" w:cs="Times New Roman"/>
+          <w:sz w:val="24"/>
+          <w:szCs w:val="24"/>
+        </w:rPr>
+        <w:t xml:space="preserve"> print </w:t>
+      </w:r>
+      <w:proofErr w:type="spellStart"/>
+      <w:r>
+        <w:rPr>
+          <w:rFonts w:ascii="Times New Roman" w:hAnsi="Times New Roman" w:cs="Times New Roman"/>
+          <w:sz w:val="24"/>
+          <w:szCs w:val="24"/>
+        </w:rPr>
+        <w:t>Dojutsu</w:t>
+      </w:r>
+      <w:proofErr w:type="spellEnd"/>
+      <w:r>
+        <w:rPr>
+          <w:rFonts w:ascii="Times New Roman" w:hAnsi="Times New Roman" w:cs="Times New Roman"/>
+          <w:sz w:val="24"/>
+          <w:szCs w:val="24"/>
+        </w:rPr>
+        <w:t xml:space="preserve"> </w:t>
+      </w:r>
+      <w:proofErr w:type="spellStart"/>
+      <w:r>
+        <w:rPr>
+          <w:rFonts w:ascii="Times New Roman" w:hAnsi="Times New Roman" w:cs="Times New Roman"/>
+          <w:sz w:val="24"/>
+          <w:szCs w:val="24"/>
+        </w:rPr>
+        <w:t>nya</w:t>
+      </w:r>
+      <w:proofErr w:type="spellEnd"/>
+      <w:r>
+        <w:rPr>
+          <w:rFonts w:ascii="Times New Roman" w:hAnsi="Times New Roman" w:cs="Times New Roman"/>
+          <w:sz w:val="24"/>
+          <w:szCs w:val="24"/>
+        </w:rPr>
+        <w:t xml:space="preserve"> </w:t>
+      </w:r>
+      <w:proofErr w:type="spellStart"/>
+      <w:r>
+        <w:rPr>
+          <w:rFonts w:ascii="Times New Roman" w:hAnsi="Times New Roman" w:cs="Times New Roman"/>
+          <w:sz w:val="24"/>
+          <w:szCs w:val="24"/>
+        </w:rPr>
+        <w:t>akan</w:t>
+      </w:r>
+      <w:proofErr w:type="spellEnd"/>
+      <w:r>
+        <w:rPr>
+          <w:rFonts w:ascii="Times New Roman" w:hAnsi="Times New Roman" w:cs="Times New Roman"/>
+          <w:sz w:val="24"/>
+          <w:szCs w:val="24"/>
+        </w:rPr>
+        <w:t xml:space="preserve"> </w:t>
+      </w:r>
+      <w:proofErr w:type="spellStart"/>
+      <w:r>
+        <w:rPr>
+          <w:rFonts w:ascii="Times New Roman" w:hAnsi="Times New Roman" w:cs="Times New Roman"/>
+          <w:sz w:val="24"/>
+          <w:szCs w:val="24"/>
+        </w:rPr>
+        <w:t>mengarah</w:t>
+      </w:r>
+      <w:proofErr w:type="spellEnd"/>
+      <w:r>
+        <w:rPr>
+          <w:rFonts w:ascii="Times New Roman" w:hAnsi="Times New Roman" w:cs="Times New Roman"/>
+          <w:sz w:val="24"/>
+          <w:szCs w:val="24"/>
+        </w:rPr>
+        <w:t xml:space="preserve"> </w:t>
+      </w:r>
+      <w:proofErr w:type="spellStart"/>
+      <w:r>
+        <w:rPr>
+          <w:rFonts w:ascii="Times New Roman" w:hAnsi="Times New Roman" w:cs="Times New Roman"/>
+          <w:sz w:val="24"/>
+          <w:szCs w:val="24"/>
+        </w:rPr>
+        <w:t>ke</w:t>
+      </w:r>
+      <w:proofErr w:type="spellEnd"/>
+      <w:r>
+        <w:rPr>
+          <w:rFonts w:ascii="Times New Roman" w:hAnsi="Times New Roman" w:cs="Times New Roman"/>
+          <w:sz w:val="24"/>
+          <w:szCs w:val="24"/>
+        </w:rPr>
+        <w:t xml:space="preserve"> </w:t>
+      </w:r>
+      <w:proofErr w:type="spellStart"/>
+      <w:r>
+        <w:rPr>
+          <w:rFonts w:ascii="Times New Roman" w:hAnsi="Times New Roman" w:cs="Times New Roman"/>
+          <w:sz w:val="24"/>
+          <w:szCs w:val="24"/>
+        </w:rPr>
+        <w:t>kelas</w:t>
+      </w:r>
+      <w:proofErr w:type="spellEnd"/>
+      <w:r>
+        <w:rPr>
+          <w:rFonts w:ascii="Times New Roman" w:hAnsi="Times New Roman" w:cs="Times New Roman"/>
+          <w:sz w:val="24"/>
+          <w:szCs w:val="24"/>
+        </w:rPr>
+        <w:t xml:space="preserve"> </w:t>
+      </w:r>
+      <w:proofErr w:type="spellStart"/>
+      <w:r>
+        <w:rPr>
+          <w:rFonts w:ascii="Times New Roman" w:hAnsi="Times New Roman" w:cs="Times New Roman"/>
+          <w:sz w:val="24"/>
+          <w:szCs w:val="24"/>
+        </w:rPr>
+        <w:t>sasuke</w:t>
+      </w:r>
+      <w:proofErr w:type="spellEnd"/>
+      <w:r>
+        <w:rPr>
+          <w:rFonts w:ascii="Times New Roman" w:hAnsi="Times New Roman" w:cs="Times New Roman"/>
+          <w:sz w:val="24"/>
+          <w:szCs w:val="24"/>
+        </w:rPr>
+        <w:t xml:space="preserve"> </w:t>
       </w:r>
     </w:p>
     <w:p>
@@ -1645,8 +4213,144 @@
           <w:sz w:val="24"/>
           <w:szCs w:val="24"/>
         </w:rPr>
-        <w:t>Lalu i memanggil printKekeiGenkai untuk menampilkan KekeiGenkai dari Itachi</w:t>
-      </w:r>
+        <w:t xml:space="preserve">Lalu </w:t>
+      </w:r>
+      <w:proofErr w:type="spellStart"/>
+      <w:r>
+        <w:rPr>
+          <w:rFonts w:ascii="Times New Roman" w:hAnsi="Times New Roman" w:cs="Times New Roman"/>
+          <w:sz w:val="24"/>
+          <w:szCs w:val="24"/>
+        </w:rPr>
+        <w:t>i</w:t>
+      </w:r>
+      <w:proofErr w:type="spellEnd"/>
+      <w:r>
+        <w:rPr>
+          <w:rFonts w:ascii="Times New Roman" w:hAnsi="Times New Roman" w:cs="Times New Roman"/>
+          <w:sz w:val="24"/>
+          <w:szCs w:val="24"/>
+        </w:rPr>
+        <w:t xml:space="preserve"> </w:t>
+      </w:r>
+      <w:proofErr w:type="spellStart"/>
+      <w:r>
+        <w:rPr>
+          <w:rFonts w:ascii="Times New Roman" w:hAnsi="Times New Roman" w:cs="Times New Roman"/>
+          <w:sz w:val="24"/>
+          <w:szCs w:val="24"/>
+        </w:rPr>
+        <w:t>memanggil</w:t>
+      </w:r>
+      <w:proofErr w:type="spellEnd"/>
+      <w:r>
+        <w:rPr>
+          <w:rFonts w:ascii="Times New Roman" w:hAnsi="Times New Roman" w:cs="Times New Roman"/>
+          <w:sz w:val="24"/>
+          <w:szCs w:val="24"/>
+        </w:rPr>
+        <w:t xml:space="preserve"> </w:t>
+      </w:r>
+      <w:proofErr w:type="spellStart"/>
+      <w:r>
+        <w:rPr>
+          <w:rFonts w:ascii="Times New Roman" w:hAnsi="Times New Roman" w:cs="Times New Roman"/>
+          <w:sz w:val="24"/>
+          <w:szCs w:val="24"/>
+        </w:rPr>
+        <w:t>printKekeiGenkai</w:t>
+      </w:r>
+      <w:proofErr w:type="spellEnd"/>
+      <w:r>
+        <w:rPr>
+          <w:rFonts w:ascii="Times New Roman" w:hAnsi="Times New Roman" w:cs="Times New Roman"/>
+          <w:sz w:val="24"/>
+          <w:szCs w:val="24"/>
+        </w:rPr>
+        <w:t xml:space="preserve"> </w:t>
+      </w:r>
+      <w:proofErr w:type="spellStart"/>
+      <w:r>
+        <w:rPr>
+          <w:rFonts w:ascii="Times New Roman" w:hAnsi="Times New Roman" w:cs="Times New Roman"/>
+          <w:sz w:val="24"/>
+          <w:szCs w:val="24"/>
+        </w:rPr>
+        <w:t>untuk</w:t>
+      </w:r>
+      <w:proofErr w:type="spellEnd"/>
+      <w:r>
+        <w:rPr>
+          <w:rFonts w:ascii="Times New Roman" w:hAnsi="Times New Roman" w:cs="Times New Roman"/>
+          <w:sz w:val="24"/>
+          <w:szCs w:val="24"/>
+        </w:rPr>
+        <w:t xml:space="preserve"> </w:t>
+      </w:r>
+      <w:proofErr w:type="spellStart"/>
+      <w:r>
+        <w:rPr>
+          <w:rFonts w:ascii="Times New Roman" w:hAnsi="Times New Roman" w:cs="Times New Roman"/>
+          <w:sz w:val="24"/>
+          <w:szCs w:val="24"/>
+        </w:rPr>
+        <w:t>menampilkan</w:t>
+      </w:r>
+      <w:proofErr w:type="spellEnd"/>
+      <w:r>
+        <w:rPr>
+          <w:rFonts w:ascii="Times New Roman" w:hAnsi="Times New Roman" w:cs="Times New Roman"/>
+          <w:sz w:val="24"/>
+          <w:szCs w:val="24"/>
+        </w:rPr>
+        <w:t xml:space="preserve"> </w:t>
+      </w:r>
+      <w:proofErr w:type="spellStart"/>
+      <w:r>
+        <w:rPr>
+          <w:rFonts w:ascii="Times New Roman" w:hAnsi="Times New Roman" w:cs="Times New Roman"/>
+          <w:sz w:val="24"/>
+          <w:szCs w:val="24"/>
+        </w:rPr>
+        <w:t>KekeiGenkai</w:t>
+      </w:r>
+      <w:proofErr w:type="spellEnd"/>
+      <w:r>
+        <w:rPr>
+          <w:rFonts w:ascii="Times New Roman" w:hAnsi="Times New Roman" w:cs="Times New Roman"/>
+          <w:sz w:val="24"/>
+          <w:szCs w:val="24"/>
+        </w:rPr>
+        <w:t xml:space="preserve"> </w:t>
+      </w:r>
+      <w:proofErr w:type="spellStart"/>
+      <w:r>
+        <w:rPr>
+          <w:rFonts w:ascii="Times New Roman" w:hAnsi="Times New Roman" w:cs="Times New Roman"/>
+          <w:sz w:val="24"/>
+          <w:szCs w:val="24"/>
+        </w:rPr>
+        <w:t>dari</w:t>
+      </w:r>
+      <w:proofErr w:type="spellEnd"/>
+      <w:r>
+        <w:rPr>
+          <w:rFonts w:ascii="Times New Roman" w:hAnsi="Times New Roman" w:cs="Times New Roman"/>
+          <w:sz w:val="24"/>
+          <w:szCs w:val="24"/>
+        </w:rPr>
+        <w:t xml:space="preserve"> </w:t>
+      </w:r>
+      <w:proofErr w:type="spellStart"/>
+      <w:r>
+        <w:rPr>
+          <w:rFonts w:ascii="Times New Roman" w:hAnsi="Times New Roman" w:cs="Times New Roman"/>
+          <w:sz w:val="24"/>
+          <w:szCs w:val="24"/>
+        </w:rPr>
+        <w:t>Itachi</w:t>
+      </w:r>
+      <w:proofErr w:type="spellEnd"/>
     </w:p>
     <w:sectPr>
       <w:pgSz w:w="12240" w:h="15840"/>

</xml_diff>